<commit_message>
added cover letter and contour volume plot for hesc example
</commit_message>
<xml_diff>
--- a/write-up/Simons Notes - response to referee July 2020.docx
+++ b/write-up/Simons Notes - response to referee July 2020.docx
@@ -6,133 +6,238 @@
       <w:pPr>
         <w:jc w:val="center"/>
         <w:rPr>
+          <w:del w:id="0" w:author="Lambert, Benjamin C" w:date="2020-07-14T14:39:00Z"/>
           <w:sz w:val="32"/>
           <w:szCs w:val="32"/>
         </w:rPr>
       </w:pPr>
-      <w:r>
-        <w:rPr>
-          <w:sz w:val="32"/>
-          <w:szCs w:val="32"/>
-        </w:rPr>
-        <w:t>Response to referee – notes from Simon</w:t>
-      </w:r>
-    </w:p>
-    <w:p>
-      <w:pPr>
-        <w:jc w:val="both"/>
-      </w:pPr>
-    </w:p>
-    <w:p>
-      <w:pPr>
-        <w:jc w:val="both"/>
-      </w:pPr>
-      <w:r>
+      <w:del w:id="1" w:author="Lambert, Benjamin C" w:date="2020-07-14T14:39:00Z">
+        <w:r>
+          <w:rPr>
+            <w:sz w:val="32"/>
+            <w:szCs w:val="32"/>
+          </w:rPr>
+          <w:delText>Response to referee – notes from Simon</w:delText>
+        </w:r>
+      </w:del>
+    </w:p>
+    <w:p>
+      <w:pPr>
+        <w:jc w:val="both"/>
+        <w:rPr>
+          <w:del w:id="2" w:author="Lambert, Benjamin C" w:date="2020-07-14T14:39:00Z"/>
+        </w:rPr>
+      </w:pPr>
+    </w:p>
+    <w:p>
+      <w:pPr>
+        <w:jc w:val="both"/>
+        <w:rPr>
+          <w:del w:id="3" w:author="Lambert, Benjamin C" w:date="2020-07-14T14:39:00Z"/>
+        </w:rPr>
+      </w:pPr>
+      <w:del w:id="4" w:author="Lambert, Benjamin C" w:date="2020-07-14T14:39:00Z">
+        <w:r>
+          <w:rPr>
+            <w:b/>
+            <w:u w:val="single"/>
+          </w:rPr>
+          <w:delText>Response to editor</w:delText>
+        </w:r>
+        <w:r>
+          <w:delText xml:space="preserve"> (cover letter)</w:delText>
+        </w:r>
+      </w:del>
+    </w:p>
+    <w:p>
+      <w:pPr>
+        <w:jc w:val="both"/>
+        <w:rPr>
+          <w:del w:id="5" w:author="Lambert, Benjamin C" w:date="2020-07-14T14:39:00Z"/>
+        </w:rPr>
+      </w:pPr>
+      <w:del w:id="6" w:author="Lambert, Benjamin C" w:date="2020-07-14T14:39:00Z">
+        <w:r>
+          <w:delText>COVID delay – two coauthors h</w:delText>
+        </w:r>
+        <w:r>
+          <w:delText>eavily involved with UK efforts</w:delText>
+        </w:r>
+      </w:del>
+    </w:p>
+    <w:p>
+      <w:pPr>
+        <w:jc w:val="both"/>
+        <w:rPr>
+          <w:del w:id="7" w:author="Lambert, Benjamin C" w:date="2020-07-14T14:39:00Z"/>
+        </w:rPr>
+      </w:pPr>
+      <w:del w:id="8" w:author="Lambert, Benjamin C" w:date="2020-07-14T14:39:00Z">
+        <w:r>
+          <w:delText>Difficulty in finding experimental data and suitable model. Most of the papers in the literature use simulated data. Nondimensionalization information somewhat incomplete. Valuable experience.</w:delText>
+        </w:r>
+      </w:del>
+    </w:p>
+    <w:p>
+      <w:pPr>
+        <w:jc w:val="both"/>
+        <w:rPr>
+          <w:del w:id="9" w:author="Lambert, Benjamin C" w:date="2020-07-14T14:39:00Z"/>
+        </w:rPr>
+      </w:pPr>
+    </w:p>
+    <w:p>
+      <w:pPr>
+        <w:jc w:val="both"/>
         <w:rPr>
           <w:b/>
           <w:u w:val="single"/>
         </w:rPr>
-        <w:t>Response to editor</w:t>
-      </w:r>
-      <w:r>
-        <w:t xml:space="preserve"> (cover letter)</w:t>
-      </w:r>
-    </w:p>
-    <w:p>
-      <w:pPr>
-        <w:jc w:val="both"/>
-      </w:pPr>
-      <w:r>
-        <w:t>COVID delay – two coauthors h</w:t>
-      </w:r>
-      <w:r>
-        <w:t>eavily involved with UK efforts</w:t>
-      </w:r>
-    </w:p>
-    <w:p>
-      <w:pPr>
-        <w:jc w:val="both"/>
-      </w:pPr>
-      <w:r>
-        <w:t>Difficulty in finding experimental data and suitable model. Most of the papers in the literature use simulated data. Nondimensionalization information somewhat incomplete. Valuable experience.</w:t>
-      </w:r>
-    </w:p>
-    <w:p>
-      <w:pPr>
-        <w:jc w:val="both"/>
-      </w:pPr>
-    </w:p>
-    <w:p>
-      <w:pPr>
-        <w:jc w:val="both"/>
+      </w:pPr>
+      <w:r>
         <w:rPr>
           <w:b/>
           <w:u w:val="single"/>
         </w:rPr>
-      </w:pPr>
+        <w:t>Response to referee</w:t>
+      </w:r>
+      <w:ins w:id="10" w:author="Lambert, Benjamin C" w:date="2020-07-14T14:39:00Z">
+        <w:r>
+          <w:rPr>
+            <w:b/>
+            <w:u w:val="single"/>
+          </w:rPr>
+          <w:t>s</w:t>
+        </w:r>
+      </w:ins>
+    </w:p>
+    <w:p>
+      <w:pPr>
+        <w:jc w:val="both"/>
+      </w:pPr>
+      <w:r>
+        <w:br/>
+      </w:r>
       <w:r>
         <w:rPr>
           <w:b/>
           <w:u w:val="single"/>
         </w:rPr>
-        <w:t>Response to referee</w:t>
-      </w:r>
-    </w:p>
-    <w:p>
-      <w:pPr>
-        <w:jc w:val="both"/>
+        <w:t>Reviewer #1:</w:t>
+      </w:r>
+      <w:r>
+        <w:t xml:space="preserve"> </w:t>
+      </w:r>
+    </w:p>
+    <w:p>
+      <w:pPr>
+        <w:jc w:val="both"/>
+        <w:rPr>
+          <w:color w:val="2F5496" w:themeColor="accent5" w:themeShade="BF"/>
+        </w:rPr>
+      </w:pPr>
+    </w:p>
+    <w:p>
+      <w:pPr>
+        <w:jc w:val="both"/>
+        <w:rPr>
+          <w:color w:val="2F5496" w:themeColor="accent5" w:themeShade="BF"/>
+          <w:u w:val="single"/>
+        </w:rPr>
+      </w:pPr>
+      <w:r>
+        <w:rPr>
+          <w:color w:val="2F5496" w:themeColor="accent5" w:themeShade="BF"/>
+          <w:u w:val="single"/>
+        </w:rPr>
+        <w:t>MAJOR</w:t>
+      </w:r>
+      <w:r>
+        <w:rPr>
+          <w:color w:val="2F5496" w:themeColor="accent5" w:themeShade="BF"/>
+          <w:u w:val="single"/>
+        </w:rPr>
+        <w:t xml:space="preserve"> COMMENTS</w:t>
+      </w:r>
+    </w:p>
+    <w:p>
+      <w:pPr>
+        <w:jc w:val="both"/>
+        <w:rPr>
+          <w:color w:val="2F5496" w:themeColor="accent5" w:themeShade="BF"/>
+        </w:rPr>
       </w:pPr>
       <w:r>
         <w:br/>
       </w:r>
       <w:r>
         <w:rPr>
-          <w:b/>
-          <w:u w:val="single"/>
-        </w:rPr>
-        <w:t>Reviewer #1:</w:t>
-      </w:r>
-      <w:r>
-        <w:t xml:space="preserve"> </w:t>
-      </w:r>
-    </w:p>
-    <w:p>
-      <w:pPr>
-        <w:jc w:val="both"/>
-        <w:rPr>
-          <w:color w:val="2F5496" w:themeColor="accent5" w:themeShade="BF"/>
-        </w:rPr>
-      </w:pPr>
-    </w:p>
-    <w:p>
-      <w:pPr>
-        <w:jc w:val="both"/>
-        <w:rPr>
-          <w:color w:val="2F5496" w:themeColor="accent5" w:themeShade="BF"/>
-          <w:u w:val="single"/>
-        </w:rPr>
-      </w:pPr>
-      <w:r>
-        <w:rPr>
-          <w:color w:val="2F5496" w:themeColor="accent5" w:themeShade="BF"/>
-          <w:u w:val="single"/>
-        </w:rPr>
-        <w:t>MAJOR</w:t>
-      </w:r>
-      <w:r>
-        <w:rPr>
-          <w:color w:val="2F5496" w:themeColor="accent5" w:themeShade="BF"/>
-          <w:u w:val="single"/>
-        </w:rPr>
-        <w:t xml:space="preserve"> COMMENTS</w:t>
-      </w:r>
-    </w:p>
-    <w:p>
-      <w:pPr>
-        <w:jc w:val="both"/>
-        <w:rPr>
-          <w:color w:val="2F5496" w:themeColor="accent5" w:themeShade="BF"/>
-        </w:rPr>
+          <w:color w:val="2F5496" w:themeColor="accent5" w:themeShade="BF"/>
+        </w:rPr>
+        <w:t>(A) Please describe the HODE approach in more detail in the introductory section.</w:t>
+      </w:r>
+    </w:p>
+    <w:p>
+      <w:pPr>
+        <w:jc w:val="both"/>
+      </w:pPr>
+    </w:p>
+    <w:p>
+      <w:pPr>
+        <w:jc w:val="both"/>
+        <w:rPr>
+          <w:ins w:id="11" w:author="Lambert, Benjamin C" w:date="2020-07-14T12:03:00Z"/>
+        </w:rPr>
+      </w:pPr>
+      <w:del w:id="12" w:author="Lambert, Benjamin C" w:date="2020-07-14T12:02:00Z">
+        <w:r>
+          <w:delText>We have expanded th</w:delText>
+        </w:r>
+        <w:r>
+          <w:delText xml:space="preserve">e </w:delText>
+        </w:r>
+        <w:r>
+          <w:delText>discussion in the introduction.</w:delText>
+        </w:r>
+      </w:del>
+      <w:ins w:id="13" w:author="Lambert, Benjamin C" w:date="2020-07-14T12:02:00Z">
+        <w:r>
+          <w:t xml:space="preserve">We thank the reviewer for pointing this out: before we had not actually </w:t>
+        </w:r>
+      </w:ins>
+      <w:ins w:id="14" w:author="Lambert, Benjamin C" w:date="2020-07-14T12:03:00Z">
+        <w:r>
+          <w:t>discussed the HODE system (nor explicitly defined) it in our methods. Now, we do so in Section 3.1:</w:t>
+        </w:r>
+      </w:ins>
+    </w:p>
+    <w:p>
+      <w:pPr>
+        <w:jc w:val="both"/>
+        <w:rPr>
+          <w:ins w:id="15" w:author="Lambert, Benjamin C" w:date="2020-07-14T12:03:00Z"/>
+        </w:rPr>
+      </w:pPr>
+    </w:p>
+    <w:p>
+      <w:pPr>
+        <w:jc w:val="both"/>
+      </w:pPr>
+      <w:ins w:id="16" w:author="Lambert, Benjamin C" w:date="2020-07-14T12:04:00Z">
+        <w:r>
+          <w:t>“</w:t>
+        </w:r>
+        <w:r>
+          <w:t>The collection of such idiosyncratic ODEs across all cells is then referred to as the ``HODE model''.</w:t>
+        </w:r>
+        <w:r>
+          <w:t>”</w:t>
+        </w:r>
+      </w:ins>
+    </w:p>
+    <w:p>
+      <w:pPr>
+        <w:jc w:val="both"/>
       </w:pPr>
       <w:r>
         <w:br/>
@@ -141,271 +246,267 @@
         <w:rPr>
           <w:color w:val="2F5496" w:themeColor="accent5" w:themeShade="BF"/>
         </w:rPr>
-        <w:t>(A) Please describe the HODE approach in more detail in the introductory section.</w:t>
-      </w:r>
-    </w:p>
-    <w:p>
-      <w:pPr>
-        <w:jc w:val="both"/>
-      </w:pPr>
-    </w:p>
-    <w:p>
-      <w:pPr>
-        <w:jc w:val="both"/>
-      </w:pPr>
-      <w:r>
-        <w:t>We have expanded th</w:t>
-      </w:r>
-      <w:r>
-        <w:t xml:space="preserve">e </w:t>
-      </w:r>
-      <w:r>
-        <w:t>discussion in the introduction.</w:t>
-      </w:r>
-      <w:ins w:id="0" w:author="Lambert, Benjamin C" w:date="2020-07-13T17:10:00Z">
-        <w:r>
-          <w:t xml:space="preserve"> Add a comment to 3.1 </w:t>
-        </w:r>
-        <w:r>
-          <w:t>about HODE.</w:t>
-        </w:r>
-      </w:ins>
-    </w:p>
-    <w:p>
-      <w:pPr>
-        <w:jc w:val="both"/>
-      </w:pPr>
-      <w:r>
+        <w:t xml:space="preserve">(B) The introduction would also benefit from an overview discussing different approaches of modelling cell populations with heterogeneous cell properties and from providing respective </w:t>
+      </w:r>
+      <w:r>
+        <w:rPr>
+          <w:color w:val="2F5496" w:themeColor="accent5" w:themeShade="BF"/>
+        </w:rPr>
+        <w:t xml:space="preserve">examples. </w:t>
+      </w:r>
+      <w:proofErr w:type="spellStart"/>
+      <w:r>
+        <w:rPr>
+          <w:color w:val="2F5496" w:themeColor="accent5" w:themeShade="BF"/>
+        </w:rPr>
+        <w:t>E.g</w:t>
+      </w:r>
+      <w:proofErr w:type="spellEnd"/>
+      <w:r>
+        <w:rPr>
+          <w:color w:val="2F5496" w:themeColor="accent5" w:themeShade="BF"/>
+        </w:rPr>
+        <w:t>,</w:t>
+      </w:r>
+    </w:p>
+    <w:p>
+      <w:pPr>
+        <w:jc w:val="both"/>
+        <w:rPr>
+          <w:color w:val="2F5496" w:themeColor="accent5" w:themeShade="BF"/>
+        </w:rPr>
+      </w:pPr>
+      <w:r>
+        <w:rPr>
+          <w:color w:val="2F5496" w:themeColor="accent5" w:themeShade="BF"/>
+        </w:rPr>
+        <w:t>-Chan YH et al A subpopulation model to analyze heterogeneous cell differentiation dynamics. Bioinformatics. 2016;32(21):3306-3313</w:t>
+      </w:r>
+    </w:p>
+    <w:p>
+      <w:pPr>
+        <w:jc w:val="both"/>
+        <w:rPr>
+          <w:ins w:id="17" w:author="Lambert, Benjamin C" w:date="2020-07-13T08:45:00Z"/>
+        </w:rPr>
+      </w:pPr>
+      <w:r>
+        <w:rPr>
+          <w:color w:val="2F5496" w:themeColor="accent5" w:themeShade="BF"/>
+        </w:rPr>
         <w:br/>
       </w:r>
-      <w:r>
-        <w:rPr>
-          <w:color w:val="2F5496" w:themeColor="accent5" w:themeShade="BF"/>
-        </w:rPr>
-        <w:t xml:space="preserve">(B) The introduction would also benefit from an overview discussing different approaches of modelling cell populations with heterogeneous cell properties and from providing respective </w:t>
-      </w:r>
-      <w:r>
-        <w:rPr>
-          <w:color w:val="2F5496" w:themeColor="accent5" w:themeShade="BF"/>
-        </w:rPr>
-        <w:t xml:space="preserve">examples. </w:t>
-      </w:r>
-      <w:proofErr w:type="spellStart"/>
-      <w:r>
-        <w:rPr>
-          <w:color w:val="2F5496" w:themeColor="accent5" w:themeShade="BF"/>
-        </w:rPr>
-        <w:t>E.g</w:t>
-      </w:r>
-      <w:proofErr w:type="spellEnd"/>
-      <w:r>
-        <w:rPr>
-          <w:color w:val="2F5496" w:themeColor="accent5" w:themeShade="BF"/>
-        </w:rPr>
-        <w:t>,</w:t>
-      </w:r>
-    </w:p>
-    <w:p>
-      <w:pPr>
-        <w:jc w:val="both"/>
-        <w:rPr>
-          <w:color w:val="2F5496" w:themeColor="accent5" w:themeShade="BF"/>
-        </w:rPr>
-      </w:pPr>
-      <w:r>
-        <w:rPr>
-          <w:color w:val="2F5496" w:themeColor="accent5" w:themeShade="BF"/>
-        </w:rPr>
-        <w:t>-Chan YH et al A subpopulation model to analyze heterogeneous cell differentiation dynamics. Bioinformatics. 2016;32(21):3306-3313</w:t>
-      </w:r>
-    </w:p>
-    <w:p>
-      <w:pPr>
-        <w:jc w:val="both"/>
-        <w:rPr>
-          <w:ins w:id="1" w:author="Lambert, Benjamin C" w:date="2020-07-13T08:45:00Z"/>
-        </w:rPr>
-      </w:pPr>
-      <w:r>
-        <w:rPr>
-          <w:color w:val="2F5496" w:themeColor="accent5" w:themeShade="BF"/>
-        </w:rPr>
+      <w:ins w:id="18" w:author="Lambert, Benjamin C" w:date="2020-07-13T08:44:00Z">
+        <w:r>
+          <w:t xml:space="preserve">We thank the referee for the list of references: the Chan </w:t>
+        </w:r>
+      </w:ins>
+      <w:ins w:id="19" w:author="Lambert, Benjamin C" w:date="2020-07-13T08:45:00Z">
+        <w:r>
+          <w:t xml:space="preserve">et al. paper, in particular, we found </w:t>
+        </w:r>
+      </w:ins>
+      <w:ins w:id="20" w:author="Lambert, Benjamin C" w:date="2020-07-13T08:46:00Z">
+        <w:r>
+          <w:t>very relevant</w:t>
+        </w:r>
+      </w:ins>
+      <w:ins w:id="21" w:author="Lambert, Benjamin C" w:date="2020-07-13T08:45:00Z">
+        <w:r>
+          <w:t xml:space="preserve"> </w:t>
+        </w:r>
+      </w:ins>
+      <w:del w:id="22" w:author="Lambert, Benjamin C" w:date="2020-07-13T08:44:00Z">
+        <w:r>
+          <w:delText>It is difficult to provide a comprehensive review of other methods for analysis and th</w:delText>
+        </w:r>
+        <w:r>
+          <w:delText>is is not the purpose of our ar</w:delText>
+        </w:r>
+        <w:r>
+          <w:delText xml:space="preserve">ticle. </w:delText>
+        </w:r>
+      </w:del>
+      <w:ins w:id="23" w:author="Lambert, Benjamin C" w:date="2020-07-13T08:45:00Z">
+        <w:r>
+          <w:t>and have added the following to our introduction,</w:t>
+        </w:r>
+      </w:ins>
+      <w:del w:id="24" w:author="Lambert, Benjamin C" w:date="2020-07-13T08:45:00Z">
+        <w:r>
+          <w:delText>We have referenced a number of competing approaches. We thank the referee for the Chan et al paper which led us to the data for our final example.</w:delText>
+        </w:r>
+      </w:del>
+    </w:p>
+    <w:p>
+      <w:pPr>
+        <w:jc w:val="both"/>
+        <w:rPr>
+          <w:ins w:id="25" w:author="Lambert, Benjamin C" w:date="2020-07-13T08:45:00Z"/>
+        </w:rPr>
+      </w:pPr>
+    </w:p>
+    <w:p>
+      <w:pPr>
+        <w:jc w:val="both"/>
+        <w:rPr>
+          <w:ins w:id="26" w:author="Lambert, Benjamin C" w:date="2020-07-13T08:45:00Z"/>
+        </w:rPr>
+      </w:pPr>
+      <w:ins w:id="27" w:author="Lambert, Benjamin C" w:date="2020-07-13T08:45:00Z">
+        <w:r>
+          <w:t>“</w:t>
+        </w:r>
+      </w:ins>
+      <w:ins w:id="28" w:author="Lambert, Benjamin C" w:date="2020-07-13T11:36:00Z">
+        <w:r>
+          <w:t>The first involves using population average data -- mean values of measurements at different points in time -- yet, explicitly model how this mean represents a mixture across different subpopulations</w:t>
+        </w:r>
+        <w:r>
+          <w:t xml:space="preserve">. </w:t>
+        </w:r>
+        <w:r>
+          <w:t>Chan et al. (2016) follow this approach to analyse population substructure in immune cells, which allows them to employ standard Bayesian approaches to fitting.</w:t>
+        </w:r>
+        <w:r>
+          <w:t>”</w:t>
+        </w:r>
+      </w:ins>
+    </w:p>
+    <w:p>
+      <w:pPr>
+        <w:jc w:val="both"/>
+        <w:rPr>
+          <w:ins w:id="29" w:author="Lambert, Benjamin C" w:date="2020-07-13T08:45:00Z"/>
+        </w:rPr>
+      </w:pPr>
+    </w:p>
+    <w:p>
+      <w:pPr>
+        <w:jc w:val="both"/>
+      </w:pPr>
+      <w:ins w:id="30" w:author="Lambert, Benjamin C" w:date="2020-07-13T08:47:00Z">
+        <w:r>
+          <w:t>The Chan paper was also useful as it led to the newly included real data example, we discuss below.</w:t>
+        </w:r>
+      </w:ins>
+    </w:p>
+    <w:p>
+      <w:pPr>
+        <w:jc w:val="both"/>
+      </w:pPr>
+      <w:r>
         <w:br/>
       </w:r>
-      <w:ins w:id="2" w:author="Lambert, Benjamin C" w:date="2020-07-13T08:44:00Z">
-        <w:r>
-          <w:t xml:space="preserve">We thank the referee for the list of references: the Chan </w:t>
-        </w:r>
-      </w:ins>
-      <w:ins w:id="3" w:author="Lambert, Benjamin C" w:date="2020-07-13T08:45:00Z">
-        <w:r>
-          <w:t xml:space="preserve">et </w:t>
-        </w:r>
-        <w:proofErr w:type="spellStart"/>
-        <w:r>
-          <w:t xml:space="preserve">al. </w:t>
-        </w:r>
-        <w:proofErr w:type="spellEnd"/>
-        <w:r>
-          <w:t xml:space="preserve">paper, in particular, we found </w:t>
-        </w:r>
-      </w:ins>
-      <w:ins w:id="4" w:author="Lambert, Benjamin C" w:date="2020-07-13T08:46:00Z">
-        <w:r>
-          <w:t>very relevant</w:t>
-        </w:r>
-      </w:ins>
-      <w:ins w:id="5" w:author="Lambert, Benjamin C" w:date="2020-07-13T08:45:00Z">
+      <w:r>
+        <w:rPr>
+          <w:color w:val="2F5496" w:themeColor="accent5" w:themeShade="BF"/>
+        </w:rPr>
+        <w:t>(C) The manuscript would clearly benefit from showing the application of the proposed framework to real data. I suggest to choose a dataset from public repositories and apply the algorithm to it.</w:t>
+      </w:r>
+      <w:r>
+        <w:rPr>
+          <w:color w:val="2F5496" w:themeColor="accent5" w:themeShade="BF"/>
+        </w:rPr>
+        <w:br/>
+      </w:r>
+    </w:p>
+    <w:p>
+      <w:pPr>
+        <w:jc w:val="both"/>
+      </w:pPr>
+      <w:r>
+        <w:t>This was indeed illuminating. Please see section 4.</w:t>
+      </w:r>
+      <w:ins w:id="31" w:author="Lambert, Benjamin C" w:date="2020-07-14T14:48:00Z">
+        <w:r>
+          <w:t>4</w:t>
+        </w:r>
+      </w:ins>
+      <w:del w:id="32" w:author="Lambert, Benjamin C" w:date="2020-07-14T14:48:00Z">
+        <w:r>
+          <w:delText>5</w:delText>
+        </w:r>
+      </w:del>
+      <w:r>
+        <w:t>, where we apply our technique to experimental data from a study of embryonic stem cell development.</w:t>
+      </w:r>
+    </w:p>
+    <w:p>
+      <w:pPr>
+        <w:jc w:val="both"/>
+        <w:rPr>
+          <w:color w:val="2F5496" w:themeColor="accent5" w:themeShade="BF"/>
+        </w:rPr>
+      </w:pPr>
+      <w:r>
+        <w:br/>
+      </w:r>
+      <w:r>
+        <w:rPr>
+          <w:color w:val="2F5496" w:themeColor="accent5" w:themeShade="BF"/>
+        </w:rPr>
+        <w:t>(D) Instead of referring to a companion manuscript, please extend the reasoning in section 3.2. As it is now, this part is difficult to follow.</w:t>
+      </w:r>
+    </w:p>
+    <w:p>
+      <w:pPr>
+        <w:jc w:val="both"/>
+      </w:pPr>
+      <w:r>
+        <w:br/>
+      </w:r>
+      <w:ins w:id="33" w:author="Lambert, Benjamin C" w:date="2020-07-14T13:59:00Z">
+        <w:r>
+          <w:t>The way in which we introduce CMC here mirro</w:t>
+        </w:r>
+      </w:ins>
+      <w:ins w:id="34" w:author="Lambert, Benjamin C" w:date="2020-07-14T14:00:00Z">
+        <w:r>
+          <w:t>r</w:t>
+        </w:r>
+      </w:ins>
+      <w:ins w:id="35" w:author="Lambert, Benjamin C" w:date="2020-07-14T13:59:00Z">
+        <w:r>
+          <w:t>s what is done in the companion piece (and, since it postdates it, we think we’ve actually improved on</w:t>
+        </w:r>
+      </w:ins>
+      <w:ins w:id="36" w:author="Lambert, Benjamin C" w:date="2020-07-14T14:00:00Z">
+        <w:r>
+          <w:t xml:space="preserve"> our description there).</w:t>
+        </w:r>
+      </w:ins>
+      <w:ins w:id="37" w:author="Lambert, Benjamin C" w:date="2020-07-14T13:59:00Z">
         <w:r>
           <w:t xml:space="preserve"> </w:t>
         </w:r>
       </w:ins>
-      <w:del w:id="6" w:author="Lambert, Benjamin C" w:date="2020-07-13T08:44:00Z">
-        <w:r>
-          <w:delText>It is difficult to provide a comprehensive review of other methods for analysis and th</w:delText>
-        </w:r>
-        <w:r>
-          <w:delText>is is not the purpose of our ar</w:delText>
-        </w:r>
-        <w:r>
-          <w:delText xml:space="preserve">ticle. </w:delText>
+      <w:del w:id="38" w:author="Lambert, Benjamin C" w:date="2020-07-14T13:58:00Z">
+        <w:r>
+          <w:delText>We have revised and strengthened this section, providing a more concise development than that appearing in the companion manuscript.</w:delText>
         </w:r>
       </w:del>
-      <w:ins w:id="7" w:author="Lambert, Benjamin C" w:date="2020-07-13T08:45:00Z">
-        <w:r>
-          <w:t>and have added the following to our introduction,</w:t>
-        </w:r>
-      </w:ins>
-      <w:del w:id="8" w:author="Lambert, Benjamin C" w:date="2020-07-13T08:45:00Z">
-        <w:r>
-          <w:delText>We have referenced a number of competing approaches. We thank the referee for the Chan et al paper which led us to the data for our final example.</w:delText>
+      <w:ins w:id="39" w:author="Lambert, Benjamin C" w:date="2020-07-14T14:00:00Z">
+        <w:r>
+          <w:t>What the companion paper does do, however, is provide many worked examples that further illustrate how the elements of the puzzle fit together. These worked examp</w:t>
+        </w:r>
+      </w:ins>
+      <w:ins w:id="40" w:author="Lambert, Benjamin C" w:date="2020-07-14T14:01:00Z">
+        <w:r>
+          <w:t>les are somewhat abstract</w:t>
+        </w:r>
+        <w:r>
+          <w:t>,</w:t>
+        </w:r>
+        <w:r>
+          <w:t xml:space="preserve"> and we’d like to keep them separate from this “applications” paper.</w:t>
+        </w:r>
+      </w:ins>
+      <w:del w:id="41" w:author="Lambert, Benjamin C" w:date="2020-07-14T14:00:00Z">
+        <w:r>
+          <w:delText xml:space="preserve"> </w:delText>
         </w:r>
       </w:del>
-    </w:p>
-    <w:p>
-      <w:pPr>
-        <w:jc w:val="both"/>
-        <w:rPr>
-          <w:ins w:id="9" w:author="Lambert, Benjamin C" w:date="2020-07-13T08:45:00Z"/>
-        </w:rPr>
-      </w:pPr>
-    </w:p>
-    <w:p>
-      <w:pPr>
-        <w:jc w:val="both"/>
-        <w:rPr>
-          <w:ins w:id="10" w:author="Lambert, Benjamin C" w:date="2020-07-13T08:45:00Z"/>
-        </w:rPr>
-      </w:pPr>
-      <w:ins w:id="11" w:author="Lambert, Benjamin C" w:date="2020-07-13T08:45:00Z">
-        <w:r>
-          <w:t>“</w:t>
-        </w:r>
-      </w:ins>
-      <w:ins w:id="12" w:author="Lambert, Benjamin C" w:date="2020-07-13T11:36:00Z">
-        <w:r>
-          <w:t>The first involves using population average data -- mean values of measurements at different points in time -- yet, explicitly model how this mean represents a mixture across different subpopulations</w:t>
-        </w:r>
-        <w:r>
-          <w:t xml:space="preserve">. </w:t>
-        </w:r>
-        <w:r>
-          <w:t xml:space="preserve">Chan et al. (2016) follow this approach to </w:t>
-        </w:r>
-        <w:proofErr w:type="spellStart"/>
-        <w:r>
-          <w:t>analyse</w:t>
-        </w:r>
-        <w:proofErr w:type="spellEnd"/>
-        <w:r>
-          <w:t xml:space="preserve"> population substructure in immune cells, which allows them to employ standard Bayesian approaches to fitting.</w:t>
-        </w:r>
-        <w:r>
-          <w:t>”</w:t>
-        </w:r>
-      </w:ins>
-    </w:p>
-    <w:p>
-      <w:pPr>
-        <w:jc w:val="both"/>
-        <w:rPr>
-          <w:ins w:id="13" w:author="Lambert, Benjamin C" w:date="2020-07-13T08:45:00Z"/>
-        </w:rPr>
-      </w:pPr>
-    </w:p>
-    <w:p>
-      <w:pPr>
-        <w:jc w:val="both"/>
-      </w:pPr>
-      <w:ins w:id="14" w:author="Lambert, Benjamin C" w:date="2020-07-13T08:47:00Z">
-        <w:r>
-          <w:t>The Chan paper was also useful as it led to the newly included real data example, we discuss below.</w:t>
-        </w:r>
-      </w:ins>
-    </w:p>
-    <w:p>
-      <w:pPr>
-        <w:jc w:val="both"/>
-      </w:pPr>
-      <w:r>
-        <w:br/>
-      </w:r>
-      <w:r>
-        <w:rPr>
-          <w:color w:val="2F5496" w:themeColor="accent5" w:themeShade="BF"/>
-        </w:rPr>
-        <w:t>(C) The manuscript would clearly benefit from showing the application of the proposed framework to real data. I suggest to choose a dataset from public repositories and apply the algorithm to it.</w:t>
-      </w:r>
-      <w:r>
-        <w:rPr>
-          <w:color w:val="2F5496" w:themeColor="accent5" w:themeShade="BF"/>
-        </w:rPr>
-        <w:br/>
-      </w:r>
-    </w:p>
-    <w:p>
-      <w:pPr>
-        <w:jc w:val="both"/>
-      </w:pPr>
-      <w:r>
-        <w:t>This was indeed illuminating. Please see section 4.5, where we apply our technique to experimental data from a study of embryonic stem cell development.</w:t>
-      </w:r>
-    </w:p>
-    <w:p>
-      <w:pPr>
-        <w:jc w:val="both"/>
-        <w:rPr>
-          <w:color w:val="2F5496" w:themeColor="accent5" w:themeShade="BF"/>
-        </w:rPr>
-      </w:pPr>
-      <w:r>
-        <w:br/>
-      </w:r>
-      <w:r>
-        <w:rPr>
-          <w:color w:val="2F5496" w:themeColor="accent5" w:themeShade="BF"/>
-        </w:rPr>
-        <w:t>(D) Instead of referring to a companion manuscript, please extend the reasoning in section 3.2. As it is now, this part is difficult to follow.</w:t>
-      </w:r>
-    </w:p>
-    <w:p>
-      <w:pPr>
-        <w:jc w:val="both"/>
-      </w:pPr>
-      <w:r>
-        <w:br/>
-        <w:t xml:space="preserve">We have revised and strengthened this section, providing a more concise development than that appearing in the companion manuscript. </w:t>
-      </w:r>
-      <w:ins w:id="15" w:author="Lambert, Benjamin C" w:date="2020-07-13T17:15:00Z">
-        <w:r>
-          <w:t>Add note to wo</w:t>
-        </w:r>
-      </w:ins>
-      <w:ins w:id="16" w:author="Lambert, Benjamin C" w:date="2020-07-13T17:16:00Z">
-        <w:r>
-          <w:t>rked examples.</w:t>
-        </w:r>
-      </w:ins>
     </w:p>
     <w:p>
       <w:pPr>
@@ -432,33 +533,43 @@
       <w:pPr>
         <w:jc w:val="both"/>
         <w:rPr>
-          <w:ins w:id="17" w:author="Lambert, Benjamin C" w:date="2020-07-13T08:50:00Z"/>
-        </w:rPr>
-      </w:pPr>
-      <w:r>
-        <w:t>This is now discussed in the new section 4.5</w:t>
-      </w:r>
-      <w:ins w:id="18" w:author="Lambert, Benjamin C" w:date="2020-07-13T08:48:00Z">
+          <w:ins w:id="42" w:author="Lambert, Benjamin C" w:date="2020-07-13T08:50:00Z"/>
+        </w:rPr>
+      </w:pPr>
+      <w:r>
+        <w:t>This is now discussed in the new section 4.</w:t>
+      </w:r>
+      <w:ins w:id="43" w:author="Lambert, Benjamin C" w:date="2020-07-14T14:48:00Z">
+        <w:r>
+          <w:t>4</w:t>
+        </w:r>
+      </w:ins>
+      <w:del w:id="44" w:author="Lambert, Benjamin C" w:date="2020-07-14T14:48:00Z">
+        <w:r>
+          <w:delText>5</w:delText>
+        </w:r>
+      </w:del>
+      <w:ins w:id="45" w:author="Lambert, Benjamin C" w:date="2020-07-13T08:48:00Z">
         <w:r>
           <w:t>. In particular, in fitting a literature model to these real data, we f</w:t>
         </w:r>
       </w:ins>
-      <w:ins w:id="19" w:author="Lambert, Benjamin C" w:date="2020-07-13T08:49:00Z">
+      <w:ins w:id="46" w:author="Lambert, Benjamin C" w:date="2020-07-13T08:49:00Z">
         <w:r>
           <w:t>ind it provides a relatively weak representation of the data generating process</w:t>
         </w:r>
       </w:ins>
-      <w:ins w:id="20" w:author="Lambert, Benjamin C" w:date="2020-07-13T08:50:00Z">
+      <w:ins w:id="47" w:author="Lambert, Benjamin C" w:date="2020-07-13T08:50:00Z">
         <w:r>
           <w:t>.</w:t>
         </w:r>
       </w:ins>
-      <w:ins w:id="21" w:author="Lambert, Benjamin C" w:date="2020-07-13T08:51:00Z">
+      <w:ins w:id="48" w:author="Lambert, Benjamin C" w:date="2020-07-13T08:51:00Z">
         <w:r>
           <w:t xml:space="preserve"> The problem could</w:t>
         </w:r>
       </w:ins>
-      <w:ins w:id="22" w:author="Lambert, Benjamin C" w:date="2020-07-13T08:55:00Z">
+      <w:ins w:id="49" w:author="Lambert, Benjamin C" w:date="2020-07-13T08:55:00Z">
         <w:r>
           <w:t>, in theory</w:t>
         </w:r>
@@ -466,7 +577,7 @@
           <w:t>, be due to the inability to include measurement noise in our current framework.</w:t>
         </w:r>
       </w:ins>
-      <w:ins w:id="23" w:author="Lambert, Benjamin C" w:date="2020-07-13T11:26:00Z">
+      <w:ins w:id="50" w:author="Lambert, Benjamin C" w:date="2020-07-13T11:26:00Z">
         <w:r>
           <w:t xml:space="preserve"> </w:t>
         </w:r>
@@ -483,22 +594,22 @@
           <w:t>)</w:t>
         </w:r>
       </w:ins>
-      <w:ins w:id="24" w:author="Lambert, Benjamin C" w:date="2020-07-13T08:55:00Z">
+      <w:ins w:id="51" w:author="Lambert, Benjamin C" w:date="2020-07-13T08:55:00Z">
         <w:r>
           <w:t xml:space="preserve"> We suggest, however, that</w:t>
         </w:r>
       </w:ins>
-      <w:ins w:id="25" w:author="Lambert, Benjamin C" w:date="2020-07-13T11:26:00Z">
+      <w:ins w:id="52" w:author="Lambert, Benjamin C" w:date="2020-07-13T11:26:00Z">
         <w:r>
           <w:t>, in this case,</w:t>
         </w:r>
       </w:ins>
-      <w:ins w:id="26" w:author="Lambert, Benjamin C" w:date="2020-07-13T08:55:00Z">
+      <w:ins w:id="53" w:author="Lambert, Benjamin C" w:date="2020-07-13T08:55:00Z">
         <w:r>
           <w:t xml:space="preserve"> it is more likely this is due to ODE model misspecification given the ex</w:t>
         </w:r>
       </w:ins>
-      <w:ins w:id="27" w:author="Lambert, Benjamin C" w:date="2020-07-13T08:56:00Z">
+      <w:ins w:id="54" w:author="Lambert, Benjamin C" w:date="2020-07-13T08:56:00Z">
         <w:r>
           <w:t>tent of the discrepancy between forward model simulations and data</w:t>
         </w:r>
@@ -511,15 +622,15 @@
       <w:pPr>
         <w:jc w:val="both"/>
         <w:rPr>
-          <w:ins w:id="28" w:author="Lambert, Benjamin C" w:date="2020-07-13T08:50:00Z"/>
-        </w:rPr>
-      </w:pPr>
-    </w:p>
-    <w:p>
-      <w:pPr>
-        <w:jc w:val="both"/>
-      </w:pPr>
-      <w:ins w:id="29" w:author="Lambert, Benjamin C" w:date="2020-07-13T08:50:00Z">
+          <w:ins w:id="55" w:author="Lambert, Benjamin C" w:date="2020-07-13T08:50:00Z"/>
+        </w:rPr>
+      </w:pPr>
+    </w:p>
+    <w:p>
+      <w:pPr>
+        <w:jc w:val="both"/>
+      </w:pPr>
+      <w:ins w:id="56" w:author="Lambert, Benjamin C" w:date="2020-07-13T08:50:00Z">
         <w:r>
           <w:t>“</w:t>
         </w:r>
@@ -536,28 +647,43 @@
           <w:t>q2</w:t>
         </w:r>
         <w:r>
-          <w:t xml:space="preserve"> simultaneously suggests that the model does not actually cohere with the data. By ``model'' here, it could either be that the ODE system described in eq. </w:t>
-        </w:r>
-      </w:ins>
-      <w:ins w:id="30" w:author="Lambert, Benjamin C" w:date="2020-07-13T08:51:00Z">
+          <w:t xml:space="preserve"> simultaneously suggests that the model does not actually cohere with the data</w:t>
+        </w:r>
+      </w:ins>
+      <w:ins w:id="57" w:author="Lambert, Benjamin C" w:date="2020-07-14T14:41:00Z">
+        <w:r>
+          <w:t>…</w:t>
+        </w:r>
+      </w:ins>
+      <w:ins w:id="58" w:author="Lambert, Benjamin C" w:date="2020-07-13T08:50:00Z">
+        <w:r>
+          <w:t xml:space="preserve"> By ``model'' here, it could either be that the ODE system described in eq. </w:t>
+        </w:r>
+      </w:ins>
+      <w:ins w:id="59" w:author="Lambert, Benjamin C" w:date="2020-07-13T08:51:00Z">
         <w:r>
           <w:t xml:space="preserve">(30) </w:t>
         </w:r>
       </w:ins>
-      <w:ins w:id="31" w:author="Lambert, Benjamin C" w:date="2020-07-13T08:50:00Z">
+      <w:ins w:id="60" w:author="Lambert, Benjamin C" w:date="2020-07-13T08:50:00Z">
         <w:r>
           <w:t>is inappropriate; it is also possible that this could be due to failure to include noise in the measurement process</w:t>
         </w:r>
       </w:ins>
-      <w:ins w:id="32" w:author="Lambert, Benjamin C" w:date="2020-07-13T08:55:00Z">
-        <w:r>
-          <w:t>.</w:t>
-        </w:r>
-        <w:r>
-          <w:t xml:space="preserve"> Given the extent of the discrepancy between the ODE means and the target contours, we suggest that it's most likely that the ODE model misses or misrepresents key processes. These results illustrate how CMC can be used to determine when a model is inconsistent with data and also suggest that extending CMC to handle noisy measurement is likely worthwhile.</w:t>
-        </w:r>
-      </w:ins>
-      <w:ins w:id="33" w:author="Lambert, Benjamin C" w:date="2020-07-13T08:51:00Z">
+      <w:ins w:id="61" w:author="Lambert, Benjamin C" w:date="2020-07-14T14:40:00Z">
+        <w:r>
+          <w:t>…</w:t>
+        </w:r>
+        <w:r>
+          <w:t xml:space="preserve"> </w:t>
+        </w:r>
+      </w:ins>
+      <w:ins w:id="62" w:author="Lambert, Benjamin C" w:date="2020-07-13T08:55:00Z">
+        <w:r>
+          <w:t>Given the extent of the discrepancy between the ODE means and the target contours, we suggest that it's most likely that the ODE model misses or misrepresents key processes. These results illustrate how CMC can be used to determine when a model is inconsistent with data and also suggest that extending CMC to handle noisy measurement is likely worthwhile.</w:t>
+        </w:r>
+      </w:ins>
+      <w:ins w:id="63" w:author="Lambert, Benjamin C" w:date="2020-07-13T08:51:00Z">
         <w:r>
           <w:t>”</w:t>
         </w:r>
@@ -577,21 +703,7 @@
         <w:rPr>
           <w:color w:val="2F5496" w:themeColor="accent5" w:themeShade="BF"/>
         </w:rPr>
-        <w:t xml:space="preserve">(F) The advantages of fitting densities to raw snapshot data and relying on the densities during the estimation process </w:t>
-      </w:r>
-      <w:proofErr w:type="gramStart"/>
-      <w:r>
-        <w:rPr>
-          <w:color w:val="2F5496" w:themeColor="accent5" w:themeShade="BF"/>
-        </w:rPr>
-        <w:t>are</w:t>
-      </w:r>
-      <w:proofErr w:type="gramEnd"/>
-      <w:r>
-        <w:rPr>
-          <w:color w:val="2F5496" w:themeColor="accent5" w:themeShade="BF"/>
-        </w:rPr>
-        <w:t xml:space="preserve"> obvious. Please also discuss potential drawbacks.</w:t>
+        <w:t>(F) The advantages of fitting densities to raw snapshot data and relying on the densities during the estimation process are obvious. Please also discuss potential drawbacks.</w:t>
       </w:r>
     </w:p>
     <w:p>
@@ -609,20 +721,20 @@
       <w:pPr>
         <w:jc w:val="both"/>
         <w:rPr>
-          <w:del w:id="34" w:author="Lambert, Benjamin C" w:date="2020-07-13T11:37:00Z"/>
-        </w:rPr>
-      </w:pPr>
-      <w:ins w:id="35" w:author="Lambert, Benjamin C" w:date="2020-07-13T11:37:00Z">
+          <w:del w:id="64" w:author="Lambert, Benjamin C" w:date="2020-07-13T11:37:00Z"/>
+        </w:rPr>
+      </w:pPr>
+      <w:ins w:id="65" w:author="Lambert, Benjamin C" w:date="2020-07-13T11:37:00Z">
         <w:r>
           <w:t xml:space="preserve">This comment and the Chan reference caused us to restructure </w:t>
         </w:r>
       </w:ins>
-      <w:ins w:id="36" w:author="Lambert, Benjamin C" w:date="2020-07-13T11:38:00Z">
+      <w:ins w:id="66" w:author="Lambert, Benjamin C" w:date="2020-07-13T11:38:00Z">
         <w:r>
           <w:t>this part of our introduction. We have added the following paragraph that explicitly discusses the cost of fitting to densities, opposed to raw data,</w:t>
         </w:r>
       </w:ins>
-      <w:del w:id="37" w:author="Lambert, Benjamin C" w:date="2020-07-13T11:37:00Z">
+      <w:del w:id="67" w:author="Lambert, Benjamin C" w:date="2020-07-13T11:37:00Z">
         <w:r>
           <w:delText>???</w:delText>
         </w:r>
@@ -632,26 +744,26 @@
       <w:pPr>
         <w:jc w:val="both"/>
         <w:rPr>
-          <w:ins w:id="38" w:author="Lambert, Benjamin C" w:date="2020-07-13T11:39:00Z"/>
-        </w:rPr>
-      </w:pPr>
-    </w:p>
-    <w:p>
-      <w:pPr>
-        <w:jc w:val="both"/>
-        <w:rPr>
-          <w:ins w:id="39" w:author="Lambert, Benjamin C" w:date="2020-07-13T11:39:00Z"/>
-        </w:rPr>
-      </w:pPr>
-    </w:p>
-    <w:p>
-      <w:pPr>
-        <w:jc w:val="both"/>
-        <w:rPr>
-          <w:ins w:id="40" w:author="Lambert, Benjamin C" w:date="2020-07-13T11:37:00Z"/>
-        </w:rPr>
-      </w:pPr>
-      <w:ins w:id="41" w:author="Lambert, Benjamin C" w:date="2020-07-13T11:39:00Z">
+          <w:ins w:id="68" w:author="Lambert, Benjamin C" w:date="2020-07-13T11:39:00Z"/>
+        </w:rPr>
+      </w:pPr>
+    </w:p>
+    <w:p>
+      <w:pPr>
+        <w:jc w:val="both"/>
+        <w:rPr>
+          <w:ins w:id="69" w:author="Lambert, Benjamin C" w:date="2020-07-13T11:39:00Z"/>
+        </w:rPr>
+      </w:pPr>
+    </w:p>
+    <w:p>
+      <w:pPr>
+        <w:jc w:val="both"/>
+        <w:rPr>
+          <w:ins w:id="70" w:author="Lambert, Benjamin C" w:date="2020-07-13T11:37:00Z"/>
+        </w:rPr>
+      </w:pPr>
+      <w:ins w:id="71" w:author="Lambert, Benjamin C" w:date="2020-07-13T11:39:00Z">
         <w:r>
           <w:t>“</w:t>
         </w:r>
@@ -659,12 +771,12 @@
           <w:t>By fitting HODES to snapshot data, cellular variability can be estimated</w:t>
         </w:r>
       </w:ins>
-      <w:ins w:id="42" w:author="Lambert, Benjamin C" w:date="2020-07-13T11:40:00Z">
+      <w:ins w:id="72" w:author="Lambert, Benjamin C" w:date="2020-07-13T11:40:00Z">
         <w:r>
           <w:t>,</w:t>
         </w:r>
       </w:ins>
-      <w:ins w:id="43" w:author="Lambert, Benjamin C" w:date="2020-07-13T11:39:00Z">
+      <w:ins w:id="73" w:author="Lambert, Benjamin C" w:date="2020-07-13T11:39:00Z">
         <w:r>
           <w:t xml:space="preserve"> and a number of approaches have been proposed for doing so. In HODEs, parameter values vary across cells according to a to-be-determined probability distribution, and the solution to the inverse problem requires solving the cell-specific ODE system many times for each individual. The count of cells in experiments typically exceeds </w:t>
         </w:r>
@@ -695,12 +807,6 @@
           <w:t xml:space="preserve">so approaches where the computational burden scales with this count are usually infeasible. There are two current approaches for dealing with this burden, and both involve dimensionality reduction.  In other words, both approaches require preprocessing raw data before analysis, so </w:t>
         </w:r>
         <w:r>
-          <w:rPr>
-            <w:highlight w:val="yellow"/>
-            <w:rPrChange w:id="44" w:author="Lambert, Benjamin C" w:date="2020-07-13T17:20:00Z">
-              <w:rPr/>
-            </w:rPrChange>
-          </w:rPr>
           <w:t>result</w:t>
         </w:r>
         <w:r>
@@ -710,20 +816,20 @@
           <w:t xml:space="preserve">. </w:t>
         </w:r>
         <w:r>
-          <w:t xml:space="preserve">Chan et al. (2016) follow this approach to </w:t>
+          <w:t>Chan et al. (2016) follow this approach to analyse population substructure in immune cells, which allows them to employ standard Bayesian approaches to fitting. The alternative approach is to fit probability densities to raw snapshot data and use these densities, rather than raw data, for estimation</w:t>
+        </w:r>
+      </w:ins>
+      <w:ins w:id="74" w:author="Lambert, Benjamin C" w:date="2020-07-13T11:40:00Z">
+        <w:r>
+          <w:t xml:space="preserve"> (</w:t>
         </w:r>
         <w:proofErr w:type="spellStart"/>
         <w:r>
-          <w:t>analyse</w:t>
+          <w:t>Hasenauer</w:t>
         </w:r>
         <w:proofErr w:type="spellEnd"/>
         <w:r>
-          <w:t xml:space="preserve"> population substructure in immune cells, which allows them to employ standard Bayesian approaches to fitting. The alternative approach is to fit probability densities to raw snapshot data and use these densities, rather than raw data, for estimation</w:t>
-        </w:r>
-      </w:ins>
-      <w:ins w:id="45" w:author="Lambert, Benjamin C" w:date="2020-07-13T11:40:00Z">
-        <w:r>
-          <w:t xml:space="preserve"> (</w:t>
+          <w:t xml:space="preserve"> et al, 2011; </w:t>
         </w:r>
         <w:proofErr w:type="spellStart"/>
         <w:r>
@@ -731,35 +837,21 @@
         </w:r>
         <w:proofErr w:type="spellEnd"/>
         <w:r>
-          <w:t xml:space="preserve"> et al, 2011; </w:t>
-        </w:r>
-        <w:proofErr w:type="spellStart"/>
-        <w:r>
-          <w:t>Hasenauer</w:t>
-        </w:r>
-        <w:proofErr w:type="spellEnd"/>
-        <w:r>
           <w:t xml:space="preserve"> et a., 2014; Loos et a., 2018; Dixit et al., 2018). </w:t>
         </w:r>
       </w:ins>
-      <w:ins w:id="46" w:author="Lambert, Benjamin C" w:date="2020-07-13T11:39:00Z">
+      <w:ins w:id="75" w:author="Lambert, Benjamin C" w:date="2020-07-13T11:39:00Z">
         <w:r>
           <w:t xml:space="preserve">We follow this approach here as it is likely that more information about the underlying data </w:t>
         </w:r>
         <w:r>
-          <w:rPr>
-            <w:highlight w:val="yellow"/>
-            <w:rPrChange w:id="47" w:author="Lambert, Benjamin C" w:date="2020-07-13T17:20:00Z">
-              <w:rPr/>
-            </w:rPrChange>
-          </w:rPr>
           <w:t>is</w:t>
         </w:r>
         <w:r>
           <w:t xml:space="preserve"> retained than in the ``population average'' one.</w:t>
         </w:r>
       </w:ins>
-      <w:ins w:id="48" w:author="Lambert, Benjamin C" w:date="2020-07-13T11:40:00Z">
+      <w:ins w:id="76" w:author="Lambert, Benjamin C" w:date="2020-07-13T11:40:00Z">
         <w:r>
           <w:t>”</w:t>
         </w:r>
@@ -883,28 +975,28 @@
       <w:pPr>
         <w:jc w:val="both"/>
         <w:rPr>
-          <w:ins w:id="49" w:author="Lambert, Benjamin C" w:date="2020-07-13T11:58:00Z"/>
+          <w:ins w:id="77" w:author="Lambert, Benjamin C" w:date="2020-07-13T11:58:00Z"/>
         </w:rPr>
       </w:pPr>
       <w:r>
         <w:t>We have modified this statement and made clear this is true for any sampler.</w:t>
       </w:r>
-      <w:ins w:id="50" w:author="Lambert, Benjamin C" w:date="2020-07-13T11:57:00Z">
+      <w:ins w:id="78" w:author="Lambert, Benjamin C" w:date="2020-07-13T11:57:00Z">
         <w:r>
           <w:t xml:space="preserve"> We also emphasise </w:t>
         </w:r>
       </w:ins>
-      <w:ins w:id="51" w:author="Lambert, Benjamin C" w:date="2020-07-13T11:58:00Z">
+      <w:ins w:id="79" w:author="Lambert, Benjamin C" w:date="2020-07-13T11:58:00Z">
         <w:r>
           <w:t xml:space="preserve">again </w:t>
         </w:r>
       </w:ins>
-      <w:ins w:id="52" w:author="Lambert, Benjamin C" w:date="2020-07-13T11:57:00Z">
+      <w:ins w:id="80" w:author="Lambert, Benjamin C" w:date="2020-07-13T11:57:00Z">
         <w:r>
           <w:t xml:space="preserve">the difference between our </w:t>
         </w:r>
       </w:ins>
-      <w:ins w:id="53" w:author="Lambert, Benjamin C" w:date="2020-07-13T11:58:00Z">
+      <w:ins w:id="81" w:author="Lambert, Benjamin C" w:date="2020-07-13T11:58:00Z">
         <w:r>
           <w:t>problem and a traditional Bayesian one,</w:t>
         </w:r>
@@ -914,15 +1006,15 @@
       <w:pPr>
         <w:jc w:val="both"/>
         <w:rPr>
-          <w:ins w:id="54" w:author="Lambert, Benjamin C" w:date="2020-07-13T11:58:00Z"/>
-        </w:rPr>
-      </w:pPr>
-    </w:p>
-    <w:p>
-      <w:pPr>
-        <w:jc w:val="both"/>
-      </w:pPr>
-      <w:ins w:id="55" w:author="Lambert, Benjamin C" w:date="2020-07-13T11:58:00Z">
+          <w:ins w:id="82" w:author="Lambert, Benjamin C" w:date="2020-07-13T11:58:00Z"/>
+        </w:rPr>
+      </w:pPr>
+    </w:p>
+    <w:p>
+      <w:pPr>
+        <w:jc w:val="both"/>
+      </w:pPr>
+      <w:ins w:id="83" w:author="Lambert, Benjamin C" w:date="2020-07-13T11:58:00Z">
         <w:r>
           <w:t>“</w:t>
         </w:r>
@@ -944,12 +1036,12 @@
           <w:t xml:space="preserve">-output contour volumes. This bias means that the stationary parameter distribution obtained, when fed through the model, does not recapitulate the </w:t>
         </w:r>
       </w:ins>
-      <w:ins w:id="56" w:author="Lambert, Benjamin C" w:date="2020-07-13T14:55:00Z">
+      <w:ins w:id="84" w:author="Lambert, Benjamin C" w:date="2020-07-13T14:55:00Z">
         <w:r>
           <w:t>observed</w:t>
         </w:r>
       </w:ins>
-      <w:ins w:id="57" w:author="Lambert, Benjamin C" w:date="2020-07-13T11:58:00Z">
+      <w:ins w:id="85" w:author="Lambert, Benjamin C" w:date="2020-07-13T11:58:00Z">
         <w:r>
           <w:t xml:space="preserve"> output distribution </w:t>
         </w:r>
@@ -959,20 +1051,18 @@
         <w:r>
           <w:t xml:space="preserve">We stress again the difference between this problem and a traditional Bayesian analysis: here, uncertainty </w:t>
         </w:r>
-        <w:r>
-          <w:rPr>
-            <w:highlight w:val="yellow"/>
-            <w:rPrChange w:id="58" w:author="Lambert, Benjamin C" w:date="2020-07-13T17:39:00Z">
-              <w:rPr/>
-            </w:rPrChange>
-          </w:rPr>
-          <w:t>comes only from the indeterminacy of the parameter input to output map</w:t>
-        </w:r>
+      </w:ins>
+      <w:ins w:id="86" w:author="Lambert, Benjamin C" w:date="2020-07-14T14:03:00Z">
+        <w:r>
+          <w:t>is due to the forward map being many-to-fewer meaning that the inverse map is indeterminant</w:t>
+        </w:r>
+      </w:ins>
+      <w:ins w:id="87" w:author="Lambert, Benjamin C" w:date="2020-07-13T11:58:00Z">
         <w:r>
           <w:t>; in Bayesian inference, it comes from stochastic processes in the system itself. This difference means traditional inference methods cannot be used and motivates the method we introduce here.</w:t>
         </w:r>
       </w:ins>
-      <w:ins w:id="59" w:author="Lambert, Benjamin C" w:date="2020-07-13T14:16:00Z">
+      <w:ins w:id="88" w:author="Lambert, Benjamin C" w:date="2020-07-13T14:16:00Z">
         <w:r>
           <w:t>”</w:t>
         </w:r>
@@ -1040,20 +1130,20 @@
       <w:pPr>
         <w:jc w:val="both"/>
         <w:rPr>
-          <w:ins w:id="60" w:author="Lambert, Benjamin C" w:date="2020-07-13T11:45:00Z"/>
-        </w:rPr>
-      </w:pPr>
-      <w:del w:id="61" w:author="Lambert, Benjamin C" w:date="2020-07-13T11:44:00Z">
+          <w:ins w:id="89" w:author="Lambert, Benjamin C" w:date="2020-07-13T11:45:00Z"/>
+        </w:rPr>
+      </w:pPr>
+      <w:del w:id="90" w:author="Lambert, Benjamin C" w:date="2020-07-13T11:44:00Z">
         <w:r>
           <w:delText xml:space="preserve">Other commonly available KDE methods perform poorly as dimension increases. </w:delText>
         </w:r>
       </w:del>
-      <w:ins w:id="62" w:author="Lambert, Benjamin C" w:date="2020-07-13T11:44:00Z">
+      <w:ins w:id="91" w:author="Lambert, Benjamin C" w:date="2020-07-13T11:44:00Z">
         <w:r>
           <w:t>We have made explicit the reference for vine copula KDE, since this method w</w:t>
         </w:r>
       </w:ins>
-      <w:ins w:id="63" w:author="Lambert, Benjamin C" w:date="2020-07-13T11:45:00Z">
+      <w:ins w:id="92" w:author="Lambert, Benjamin C" w:date="2020-07-13T11:45:00Z">
         <w:r>
           <w:t>as originally created with the specific purpose of dealing with high dimensional data:</w:t>
         </w:r>
@@ -1063,19 +1153,19 @@
       <w:pPr>
         <w:jc w:val="both"/>
         <w:rPr>
-          <w:ins w:id="64" w:author="Lambert, Benjamin C" w:date="2020-07-13T11:45:00Z"/>
-        </w:rPr>
-      </w:pPr>
-    </w:p>
-    <w:p>
-      <w:pPr>
-        <w:jc w:val="both"/>
-        <w:rPr>
-          <w:ins w:id="65" w:author="Lambert, Benjamin C" w:date="2020-07-13T14:34:00Z"/>
-          <w:color w:val="2F5496" w:themeColor="accent5" w:themeShade="BF"/>
-        </w:rPr>
-      </w:pPr>
-      <w:ins w:id="66" w:author="Lambert, Benjamin C" w:date="2020-07-13T14:34:00Z">
+          <w:ins w:id="93" w:author="Lambert, Benjamin C" w:date="2020-07-13T11:45:00Z"/>
+        </w:rPr>
+      </w:pPr>
+    </w:p>
+    <w:p>
+      <w:pPr>
+        <w:jc w:val="both"/>
+        <w:rPr>
+          <w:ins w:id="94" w:author="Lambert, Benjamin C" w:date="2020-07-13T14:34:00Z"/>
+          <w:color w:val="2F5496" w:themeColor="accent5" w:themeShade="BF"/>
+        </w:rPr>
+      </w:pPr>
+      <w:ins w:id="95" w:author="Lambert, Benjamin C" w:date="2020-07-13T14:34:00Z">
         <w:r>
           <w:rPr>
             <w:color w:val="2F5496" w:themeColor="accent5" w:themeShade="BF"/>
@@ -1126,21 +1216,21 @@
       <w:pPr>
         <w:jc w:val="both"/>
         <w:rPr>
-          <w:ins w:id="67" w:author="Lambert, Benjamin C" w:date="2020-07-13T11:46:00Z"/>
-        </w:rPr>
-      </w:pPr>
-    </w:p>
-    <w:p>
-      <w:pPr>
-        <w:rPr>
-          <w:ins w:id="68" w:author="Lambert, Benjamin C" w:date="2020-07-13T11:46:00Z"/>
+          <w:ins w:id="96" w:author="Lambert, Benjamin C" w:date="2020-07-13T11:46:00Z"/>
+        </w:rPr>
+      </w:pPr>
+    </w:p>
+    <w:p>
+      <w:pPr>
+        <w:rPr>
+          <w:ins w:id="97" w:author="Lambert, Benjamin C" w:date="2020-07-13T11:46:00Z"/>
         </w:rPr>
       </w:pPr>
       <w:proofErr w:type="spellStart"/>
-      <w:ins w:id="69" w:author="Lambert, Benjamin C" w:date="2020-07-13T11:46:00Z">
-        <w:r>
-          <w:rPr>
-            <w:rPrChange w:id="70" w:author="Lambert, Benjamin C" w:date="2020-07-13T11:59:00Z">
+      <w:ins w:id="98" w:author="Lambert, Benjamin C" w:date="2020-07-13T11:46:00Z">
+        <w:r>
+          <w:rPr>
+            <w:rPrChange w:id="99" w:author="Lambert, Benjamin C" w:date="2020-07-13T11:59:00Z">
               <w:rPr>
                 <w:rFonts w:ascii="Arial" w:hAnsi="Arial" w:cs="Arial"/>
                 <w:color w:val="222222"/>
@@ -1155,7 +1245,7 @@
         <w:proofErr w:type="spellEnd"/>
         <w:r>
           <w:rPr>
-            <w:rPrChange w:id="71" w:author="Lambert, Benjamin C" w:date="2020-07-13T11:59:00Z">
+            <w:rPrChange w:id="100" w:author="Lambert, Benjamin C" w:date="2020-07-13T11:59:00Z">
               <w:rPr>
                 <w:rFonts w:ascii="Arial" w:hAnsi="Arial" w:cs="Arial"/>
                 <w:color w:val="222222"/>
@@ -1170,7 +1260,7 @@
         <w:proofErr w:type="spellStart"/>
         <w:r>
           <w:rPr>
-            <w:rPrChange w:id="72" w:author="Lambert, Benjamin C" w:date="2020-07-13T11:59:00Z">
+            <w:rPrChange w:id="101" w:author="Lambert, Benjamin C" w:date="2020-07-13T11:59:00Z">
               <w:rPr>
                 <w:rFonts w:ascii="Arial" w:hAnsi="Arial" w:cs="Arial"/>
                 <w:color w:val="222222"/>
@@ -1185,7 +1275,7 @@
         <w:proofErr w:type="spellEnd"/>
         <w:r>
           <w:rPr>
-            <w:rPrChange w:id="73" w:author="Lambert, Benjamin C" w:date="2020-07-13T11:59:00Z">
+            <w:rPrChange w:id="102" w:author="Lambert, Benjamin C" w:date="2020-07-13T11:59:00Z">
               <w:rPr>
                 <w:rFonts w:ascii="Arial" w:hAnsi="Arial" w:cs="Arial"/>
                 <w:color w:val="222222"/>
@@ -1199,7 +1289,7 @@
         </w:r>
         <w:r>
           <w:rPr>
-            <w:rPrChange w:id="74" w:author="Lambert, Benjamin C" w:date="2020-07-13T11:59:00Z">
+            <w:rPrChange w:id="103" w:author="Lambert, Benjamin C" w:date="2020-07-13T11:59:00Z">
               <w:rPr>
                 <w:rFonts w:ascii="Arial" w:hAnsi="Arial" w:cs="Arial"/>
                 <w:i/>
@@ -1215,7 +1305,7 @@
         </w:r>
         <w:r>
           <w:rPr>
-            <w:rPrChange w:id="75" w:author="Lambert, Benjamin C" w:date="2020-07-13T11:59:00Z">
+            <w:rPrChange w:id="104" w:author="Lambert, Benjamin C" w:date="2020-07-13T11:59:00Z">
               <w:rPr>
                 <w:rFonts w:ascii="Arial" w:hAnsi="Arial" w:cs="Arial"/>
                 <w:color w:val="222222"/>
@@ -1287,16 +1377,16 @@
       <w:pPr>
         <w:jc w:val="both"/>
         <w:rPr>
-          <w:del w:id="76" w:author="Lambert, Benjamin C" w:date="2020-07-13T13:39:00Z"/>
-        </w:rPr>
-      </w:pPr>
-      <w:ins w:id="77" w:author="Lambert, Benjamin C" w:date="2020-07-13T13:39:00Z">
+          <w:del w:id="105" w:author="Lambert, Benjamin C" w:date="2020-07-13T13:39:00Z"/>
+        </w:rPr>
+      </w:pPr>
+      <w:ins w:id="106" w:author="Lambert, Benjamin C" w:date="2020-07-13T13:39:00Z">
         <w:r>
           <w:lastRenderedPageBreak/>
           <w:t>T</w:t>
         </w:r>
       </w:ins>
-      <w:ins w:id="78" w:author="Lambert, Benjamin C" w:date="2020-07-13T13:40:00Z">
+      <w:ins w:id="107" w:author="Lambert, Benjamin C" w:date="2020-07-13T13:40:00Z">
         <w:r>
           <w:t xml:space="preserve">his is a crucial point </w:t>
         </w:r>
@@ -1304,17 +1394,37 @@
           <w:t>governing the existence of a solution to our inference problem. We have separated out this paragraph to illustrate this point.</w:t>
         </w:r>
       </w:ins>
-      <w:ins w:id="79" w:author="Lambert, Benjamin C" w:date="2020-07-13T13:41:00Z">
-        <w:r>
-          <w:t xml:space="preserve"> Rather than dwell further on abstract description of this aspect here, we have added to a cross-reference to a later point in the manuscript (Section 4.2.2) where this is covere</w:t>
-        </w:r>
-      </w:ins>
-      <w:ins w:id="80" w:author="Lambert, Benjamin C" w:date="2020-07-13T13:42:00Z">
+      <w:ins w:id="108" w:author="Lambert, Benjamin C" w:date="2020-07-13T13:41:00Z">
+        <w:r>
+          <w:t xml:space="preserve"> Rather than dwell further on abstract description of this aspect here, we have added to a cross-reference to a later point in the manuscript (Section</w:t>
+        </w:r>
+      </w:ins>
+      <w:ins w:id="109" w:author="Lambert, Benjamin C" w:date="2020-07-14T14:45:00Z">
+        <w:r>
+          <w:t>s</w:t>
+        </w:r>
+      </w:ins>
+      <w:ins w:id="110" w:author="Lambert, Benjamin C" w:date="2020-07-13T13:41:00Z">
+        <w:r>
+          <w:t xml:space="preserve"> 4.2.2</w:t>
+        </w:r>
+      </w:ins>
+      <w:ins w:id="111" w:author="Lambert, Benjamin C" w:date="2020-07-14T14:45:00Z">
+        <w:r>
+          <w:t xml:space="preserve"> and 4.4</w:t>
+        </w:r>
+      </w:ins>
+      <w:ins w:id="112" w:author="Lambert, Benjamin C" w:date="2020-07-13T13:41:00Z">
+        <w:r>
+          <w:t>) where this is covere</w:t>
+        </w:r>
+      </w:ins>
+      <w:ins w:id="113" w:author="Lambert, Benjamin C" w:date="2020-07-13T13:42:00Z">
         <w:r>
           <w:t>d in one of our Results.</w:t>
         </w:r>
       </w:ins>
-      <w:del w:id="81" w:author="Lambert, Benjamin C" w:date="2020-07-13T13:39:00Z">
+      <w:del w:id="114" w:author="Lambert, Benjamin C" w:date="2020-07-13T13:39:00Z">
         <w:r>
           <w:delText>???</w:delText>
         </w:r>
@@ -1324,7 +1434,7 @@
       <w:pPr>
         <w:jc w:val="both"/>
         <w:rPr>
-          <w:ins w:id="82" w:author="Lambert, Benjamin C" w:date="2020-07-13T13:39:00Z"/>
+          <w:ins w:id="115" w:author="Lambert, Benjamin C" w:date="2020-07-13T13:39:00Z"/>
         </w:rPr>
       </w:pPr>
     </w:p>
@@ -1387,10 +1497,10 @@
       <w:pPr>
         <w:jc w:val="both"/>
         <w:rPr>
-          <w:del w:id="83" w:author="Lambert, Benjamin C" w:date="2020-07-13T13:42:00Z"/>
-        </w:rPr>
-      </w:pPr>
-      <w:del w:id="84" w:author="Lambert, Benjamin C" w:date="2020-07-13T13:42:00Z">
+          <w:del w:id="116" w:author="Lambert, Benjamin C" w:date="2020-07-13T13:42:00Z"/>
+        </w:rPr>
+      </w:pPr>
+      <w:del w:id="117" w:author="Lambert, Benjamin C" w:date="2020-07-13T13:42:00Z">
         <w:r>
           <w:delText>We disagree. This is simply a question of having more parameters than measured quantities</w:delText>
         </w:r>
@@ -1400,28 +1510,28 @@
       <w:pPr>
         <w:jc w:val="both"/>
         <w:rPr>
-          <w:ins w:id="85" w:author="Lambert, Benjamin C" w:date="2020-07-13T13:42:00Z"/>
-        </w:rPr>
-      </w:pPr>
-    </w:p>
-    <w:p>
-      <w:pPr>
-        <w:jc w:val="both"/>
-        <w:rPr>
-          <w:ins w:id="86" w:author="Lambert, Benjamin C" w:date="2020-07-13T13:42:00Z"/>
-        </w:rPr>
-      </w:pPr>
-      <w:ins w:id="87" w:author="Lambert, Benjamin C" w:date="2020-07-13T13:43:00Z">
+          <w:ins w:id="118" w:author="Lambert, Benjamin C" w:date="2020-07-13T13:42:00Z"/>
+        </w:rPr>
+      </w:pPr>
+    </w:p>
+    <w:p>
+      <w:pPr>
+        <w:jc w:val="both"/>
+        <w:rPr>
+          <w:ins w:id="119" w:author="Lambert, Benjamin C" w:date="2020-07-13T13:42:00Z"/>
+        </w:rPr>
+      </w:pPr>
+      <w:ins w:id="120" w:author="Lambert, Benjamin C" w:date="2020-07-13T13:43:00Z">
         <w:r>
           <w:t>The</w:t>
         </w:r>
       </w:ins>
-      <w:ins w:id="88" w:author="Lambert, Benjamin C" w:date="2020-07-13T13:42:00Z">
+      <w:ins w:id="121" w:author="Lambert, Benjamin C" w:date="2020-07-13T13:42:00Z">
         <w:r>
           <w:t xml:space="preserve"> initial concentrations of species </w:t>
         </w:r>
       </w:ins>
-      <w:ins w:id="89" w:author="Lambert, Benjamin C" w:date="2020-07-13T13:43:00Z">
+      <w:ins w:id="122" w:author="Lambert, Benjamin C" w:date="2020-07-13T13:43:00Z">
         <w:r>
           <w:t>in cellular assays are</w:t>
         </w:r>
@@ -1432,12 +1542,12 @@
           <w:t xml:space="preserve">measured quantities – that is, imperfect representations of </w:t>
         </w:r>
       </w:ins>
-      <w:ins w:id="90" w:author="Lambert, Benjamin C" w:date="2020-07-13T13:44:00Z">
+      <w:ins w:id="123" w:author="Lambert, Benjamin C" w:date="2020-07-13T13:44:00Z">
         <w:r>
           <w:t xml:space="preserve">the underlying quantities. As such, we prefer to estimate them through inference rather than </w:t>
         </w:r>
       </w:ins>
-      <w:ins w:id="91" w:author="Lambert, Benjamin C" w:date="2020-07-13T13:45:00Z">
+      <w:ins w:id="124" w:author="Lambert, Benjamin C" w:date="2020-07-13T13:45:00Z">
         <w:r>
           <w:t>fix them as we think this better reflects reality.</w:t>
         </w:r>
@@ -1507,10 +1617,10 @@
       <w:pPr>
         <w:jc w:val="both"/>
         <w:rPr>
-          <w:del w:id="92" w:author="Lambert, Benjamin C" w:date="2020-07-13T13:48:00Z"/>
-        </w:rPr>
-      </w:pPr>
-      <w:ins w:id="93" w:author="Lambert, Benjamin C" w:date="2020-07-13T13:48:00Z">
+          <w:del w:id="125" w:author="Lambert, Benjamin C" w:date="2020-07-13T13:48:00Z"/>
+        </w:rPr>
+      </w:pPr>
+      <w:ins w:id="126" w:author="Lambert, Benjamin C" w:date="2020-07-13T13:48:00Z">
         <w:r>
           <w:t>We have restructured this sentence, so that it’s easier to parse: “</w:t>
         </w:r>
@@ -1524,7 +1634,7 @@
           <w:t xml:space="preserve"> </w:t>
         </w:r>
       </w:ins>
-      <w:del w:id="94" w:author="Lambert, Benjamin C" w:date="2020-07-13T13:48:00Z">
+      <w:del w:id="127" w:author="Lambert, Benjamin C" w:date="2020-07-13T13:48:00Z">
         <w:r>
           <w:delText>This is a property of MCMC algorithms</w:delText>
         </w:r>
@@ -1534,15 +1644,15 @@
       <w:pPr>
         <w:jc w:val="both"/>
         <w:rPr>
-          <w:ins w:id="95" w:author="Lambert, Benjamin C" w:date="2020-07-13T13:48:00Z"/>
-        </w:rPr>
-      </w:pPr>
-    </w:p>
-    <w:p>
-      <w:pPr>
-        <w:jc w:val="both"/>
-        <w:rPr>
-          <w:ins w:id="96" w:author="Lambert, Benjamin C" w:date="2020-07-13T14:40:00Z"/>
+          <w:ins w:id="128" w:author="Lambert, Benjamin C" w:date="2020-07-13T13:48:00Z"/>
+        </w:rPr>
+      </w:pPr>
+    </w:p>
+    <w:p>
+      <w:pPr>
+        <w:jc w:val="both"/>
+        <w:rPr>
+          <w:ins w:id="129" w:author="Lambert, Benjamin C" w:date="2020-07-13T14:40:00Z"/>
           <w:color w:val="2F5496" w:themeColor="accent5" w:themeShade="BF"/>
         </w:rPr>
       </w:pPr>
@@ -1555,7 +1665,7 @@
         </w:rPr>
         <w:t>-Optional: A more detailed explanation of the theoretical framework could make the text more readable for biologists. The text as it is now is inaccessible to non-statisticians.</w:t>
       </w:r>
-      <w:del w:id="97" w:author="Lambert, Benjamin C" w:date="2020-07-13T14:40:00Z">
+      <w:del w:id="130" w:author="Lambert, Benjamin C" w:date="2020-07-13T14:40:00Z">
         <w:r>
           <w:rPr>
             <w:color w:val="2F5496" w:themeColor="accent5" w:themeShade="BF"/>
@@ -1568,19 +1678,19 @@
       <w:pPr>
         <w:jc w:val="both"/>
         <w:rPr>
-          <w:ins w:id="98" w:author="Lambert, Benjamin C" w:date="2020-07-13T14:40:00Z"/>
-          <w:color w:val="2F5496" w:themeColor="accent5" w:themeShade="BF"/>
-        </w:rPr>
-      </w:pPr>
-    </w:p>
-    <w:p>
-      <w:pPr>
-        <w:jc w:val="both"/>
-        <w:rPr>
-          <w:color w:val="2F5496" w:themeColor="accent5" w:themeShade="BF"/>
-        </w:rPr>
-      </w:pPr>
-      <w:ins w:id="99" w:author="Lambert, Benjamin C" w:date="2020-07-13T14:40:00Z">
+          <w:ins w:id="131" w:author="Lambert, Benjamin C" w:date="2020-07-13T14:40:00Z"/>
+          <w:color w:val="2F5496" w:themeColor="accent5" w:themeShade="BF"/>
+        </w:rPr>
+      </w:pPr>
+    </w:p>
+    <w:p>
+      <w:pPr>
+        <w:jc w:val="both"/>
+        <w:rPr>
+          <w:color w:val="2F5496" w:themeColor="accent5" w:themeShade="BF"/>
+        </w:rPr>
+      </w:pPr>
+      <w:ins w:id="132" w:author="Lambert, Benjamin C" w:date="2020-07-13T14:40:00Z">
         <w:r>
           <w:rPr>
             <w:color w:val="2F5496" w:themeColor="accent5" w:themeShade="BF"/>
@@ -1594,7 +1704,7 @@
           <w:t xml:space="preserve"> We recognise</w:t>
         </w:r>
       </w:ins>
-      <w:ins w:id="100" w:author="Lambert, Benjamin C" w:date="2020-07-13T14:42:00Z">
+      <w:ins w:id="133" w:author="Lambert, Benjamin C" w:date="2020-07-13T14:42:00Z">
         <w:r>
           <w:rPr>
             <w:color w:val="2F5496" w:themeColor="accent5" w:themeShade="BF"/>
@@ -1602,7 +1712,7 @@
           <w:t>,</w:t>
         </w:r>
       </w:ins>
-      <w:ins w:id="101" w:author="Lambert, Benjamin C" w:date="2020-07-13T14:40:00Z">
+      <w:ins w:id="134" w:author="Lambert, Benjamin C" w:date="2020-07-13T14:40:00Z">
         <w:r>
           <w:rPr>
             <w:color w:val="2F5496" w:themeColor="accent5" w:themeShade="BF"/>
@@ -1610,7 +1720,7 @@
           <w:t xml:space="preserve"> </w:t>
         </w:r>
       </w:ins>
-      <w:ins w:id="102" w:author="Lambert, Benjamin C" w:date="2020-07-13T14:41:00Z">
+      <w:ins w:id="135" w:author="Lambert, Benjamin C" w:date="2020-07-13T14:41:00Z">
         <w:r>
           <w:rPr>
             <w:color w:val="2F5496" w:themeColor="accent5" w:themeShade="BF"/>
@@ -1618,7 +1728,7 @@
           <w:t>however,</w:t>
         </w:r>
       </w:ins>
-      <w:ins w:id="103" w:author="Lambert, Benjamin C" w:date="2020-07-13T14:42:00Z">
+      <w:ins w:id="136" w:author="Lambert, Benjamin C" w:date="2020-07-13T14:42:00Z">
         <w:r>
           <w:rPr>
             <w:color w:val="2F5496" w:themeColor="accent5" w:themeShade="BF"/>
@@ -1626,7 +1736,7 @@
           <w:t xml:space="preserve"> that</w:t>
         </w:r>
       </w:ins>
-      <w:ins w:id="104" w:author="Lambert, Benjamin C" w:date="2020-07-13T14:41:00Z">
+      <w:ins w:id="137" w:author="Lambert, Benjamin C" w:date="2020-07-13T14:41:00Z">
         <w:r>
           <w:rPr>
             <w:color w:val="2F5496" w:themeColor="accent5" w:themeShade="BF"/>
@@ -1634,7 +1744,7 @@
           <w:t xml:space="preserve"> the topic is mathematically rich</w:t>
         </w:r>
       </w:ins>
-      <w:ins w:id="105" w:author="Lambert, Benjamin C" w:date="2020-07-13T17:32:00Z">
+      <w:ins w:id="138" w:author="Lambert, Benjamin C" w:date="2020-07-13T17:32:00Z">
         <w:r>
           <w:rPr>
             <w:color w:val="2F5496" w:themeColor="accent5" w:themeShade="BF"/>
@@ -1642,7 +1752,7 @@
           <w:t xml:space="preserve"> and, therefore, appropriate for the Journal of Theoretical Biology.</w:t>
         </w:r>
       </w:ins>
-      <w:ins w:id="106" w:author="Lambert, Benjamin C" w:date="2020-07-13T14:41:00Z">
+      <w:ins w:id="139" w:author="Lambert, Benjamin C" w:date="2020-07-13T14:41:00Z">
         <w:r>
           <w:rPr>
             <w:color w:val="2F5496" w:themeColor="accent5" w:themeShade="BF"/>
@@ -1656,7 +1766,7 @@
           <w:t xml:space="preserve">We would suggest though that </w:t>
         </w:r>
       </w:ins>
-      <w:ins w:id="107" w:author="Lambert, Benjamin C" w:date="2020-07-13T14:42:00Z">
+      <w:ins w:id="140" w:author="Lambert, Benjamin C" w:date="2020-07-13T14:42:00Z">
         <w:r>
           <w:rPr>
             <w:color w:val="2F5496" w:themeColor="accent5" w:themeShade="BF"/>
@@ -1664,7 +1774,7 @@
           <w:t>our exposition is</w:t>
         </w:r>
       </w:ins>
-      <w:ins w:id="108" w:author="Lambert, Benjamin C" w:date="2020-07-13T14:43:00Z">
+      <w:ins w:id="141" w:author="Lambert, Benjamin C" w:date="2020-07-13T14:43:00Z">
         <w:r>
           <w:rPr>
             <w:color w:val="2F5496" w:themeColor="accent5" w:themeShade="BF"/>
@@ -1672,7 +1782,7 @@
           <w:t xml:space="preserve">, in general, </w:t>
         </w:r>
       </w:ins>
-      <w:ins w:id="109" w:author="Lambert, Benjamin C" w:date="2020-07-13T14:42:00Z">
+      <w:ins w:id="142" w:author="Lambert, Benjamin C" w:date="2020-07-13T14:42:00Z">
         <w:r>
           <w:rPr>
             <w:color w:val="2F5496" w:themeColor="accent5" w:themeShade="BF"/>
@@ -1680,12 +1790,28 @@
           <w:t xml:space="preserve">less mathematically intense than existing research papers on this area. </w:t>
         </w:r>
       </w:ins>
-      <w:ins w:id="110" w:author="Lambert, Benjamin C" w:date="2020-07-13T14:43:00Z">
-        <w:r>
-          <w:rPr>
-            <w:color w:val="2F5496" w:themeColor="accent5" w:themeShade="BF"/>
-          </w:rPr>
-          <w:t>At some point in the future, it may well be worth writing a review of these such methods aimed at biologists.</w:t>
+      <w:ins w:id="143" w:author="Lambert, Benjamin C" w:date="2020-07-13T14:43:00Z">
+        <w:r>
+          <w:rPr>
+            <w:color w:val="2F5496" w:themeColor="accent5" w:themeShade="BF"/>
+          </w:rPr>
+          <w:t>At some point in the future, it may well be worth writing a review of these such methods aimed at</w:t>
+        </w:r>
+      </w:ins>
+      <w:ins w:id="144" w:author="Lambert, Benjamin C" w:date="2020-07-14T14:45:00Z">
+        <w:r>
+          <w:rPr>
+            <w:color w:val="2F5496" w:themeColor="accent5" w:themeShade="BF"/>
+          </w:rPr>
+          <w:t xml:space="preserve"> specifically at</w:t>
+        </w:r>
+      </w:ins>
+      <w:ins w:id="145" w:author="Lambert, Benjamin C" w:date="2020-07-13T14:43:00Z">
+        <w:r>
+          <w:rPr>
+            <w:color w:val="2F5496" w:themeColor="accent5" w:themeShade="BF"/>
+          </w:rPr>
+          <w:t xml:space="preserve"> biologists.</w:t>
         </w:r>
       </w:ins>
     </w:p>
@@ -1751,22 +1877,22 @@
       <w:pPr>
         <w:jc w:val="both"/>
       </w:pPr>
-      <w:del w:id="111" w:author="Lambert, Benjamin C" w:date="2020-07-13T14:06:00Z">
+      <w:del w:id="146" w:author="Lambert, Benjamin C" w:date="2020-07-13T14:06:00Z">
         <w:r>
           <w:delText>This is beyond the scope of the current paper and calls for a review manuscript</w:delText>
         </w:r>
       </w:del>
-      <w:ins w:id="112" w:author="Lambert, Benjamin C" w:date="2020-07-13T14:06:00Z">
+      <w:ins w:id="147" w:author="Lambert, Benjamin C" w:date="2020-07-13T14:06:00Z">
         <w:r>
           <w:t>We have</w:t>
         </w:r>
       </w:ins>
-      <w:ins w:id="113" w:author="Lambert, Benjamin C" w:date="2020-07-13T14:07:00Z">
+      <w:ins w:id="148" w:author="Lambert, Benjamin C" w:date="2020-07-13T14:07:00Z">
         <w:r>
           <w:t xml:space="preserve"> restructured this aspect of our introduction somewhat (thanks to this reviewer’s comments covered above). Now</w:t>
         </w:r>
       </w:ins>
-      <w:ins w:id="114" w:author="Lambert, Benjamin C" w:date="2020-07-13T14:08:00Z">
+      <w:ins w:id="149" w:author="Lambert, Benjamin C" w:date="2020-07-13T14:08:00Z">
         <w:r>
           <w:t>, this section includes more discussion of the advantages and disadvantage of these various approaches.</w:t>
         </w:r>
@@ -1827,10 +1953,10 @@
       <w:pPr>
         <w:jc w:val="both"/>
         <w:rPr>
-          <w:ins w:id="115" w:author="Lambert, Benjamin C" w:date="2020-07-13T14:11:00Z"/>
-        </w:rPr>
-      </w:pPr>
-      <w:del w:id="116" w:author="Lambert, Benjamin C" w:date="2020-07-13T14:11:00Z">
+          <w:ins w:id="150" w:author="Lambert, Benjamin C" w:date="2020-07-13T14:11:00Z"/>
+        </w:rPr>
+      </w:pPr>
+      <w:del w:id="151" w:author="Lambert, Benjamin C" w:date="2020-07-13T14:11:00Z">
         <w:r>
           <w:br/>
         </w:r>
@@ -1842,54 +1968,65 @@
     <w:p>
       <w:pPr>
         <w:rPr>
-          <w:ins w:id="117" w:author="Lambert, Benjamin C" w:date="2020-07-13T14:12:00Z"/>
-        </w:rPr>
-      </w:pPr>
-      <w:ins w:id="118" w:author="Lambert, Benjamin C" w:date="2020-07-13T14:11:00Z">
+          <w:ins w:id="152" w:author="Lambert, Benjamin C" w:date="2020-07-13T14:12:00Z"/>
+        </w:rPr>
+      </w:pPr>
+      <w:ins w:id="153" w:author="Lambert, Benjamin C" w:date="2020-07-13T14:11:00Z">
         <w:r>
           <w:t>This</w:t>
         </w:r>
       </w:ins>
-      <w:ins w:id="119" w:author="Lambert, Benjamin C" w:date="2020-07-13T14:12:00Z">
-        <w:r>
-          <w:t xml:space="preserve"> is a good point and a bit opaque in the previous manuscript. We have now added the following:</w:t>
-        </w:r>
-      </w:ins>
-    </w:p>
-    <w:p>
-      <w:pPr>
-        <w:rPr>
-          <w:ins w:id="120" w:author="Lambert, Benjamin C" w:date="2020-07-13T14:12:00Z"/>
-        </w:rPr>
-      </w:pPr>
-    </w:p>
-    <w:p>
-      <w:pPr>
-        <w:rPr>
-          <w:ins w:id="121" w:author="Lambert, Benjamin C" w:date="2020-07-13T14:12:00Z"/>
-          <w:rPrChange w:id="122" w:author="Lambert, Benjamin C" w:date="2020-07-13T14:12:00Z">
+      <w:ins w:id="154" w:author="Lambert, Benjamin C" w:date="2020-07-13T14:12:00Z">
+        <w:r>
+          <w:t xml:space="preserve"> is a good point and </w:t>
+        </w:r>
+      </w:ins>
+      <w:ins w:id="155" w:author="Lambert, Benjamin C" w:date="2020-07-14T14:46:00Z">
+        <w:r>
+          <w:t xml:space="preserve">was </w:t>
+        </w:r>
+      </w:ins>
+      <w:ins w:id="156" w:author="Lambert, Benjamin C" w:date="2020-07-13T14:12:00Z">
+        <w:r>
+          <w:t>a bit opaque in the previous manuscript. We have now added the following:</w:t>
+        </w:r>
+      </w:ins>
+    </w:p>
+    <w:p>
+      <w:pPr>
+        <w:rPr>
+          <w:ins w:id="157" w:author="Lambert, Benjamin C" w:date="2020-07-13T14:12:00Z"/>
+        </w:rPr>
+      </w:pPr>
+    </w:p>
+    <w:p>
+      <w:pPr>
+        <w:rPr>
+          <w:ins w:id="158" w:author="Lambert, Benjamin C" w:date="2020-07-13T14:12:00Z"/>
+          <w:rPrChange w:id="159" w:author="Lambert, Benjamin C" w:date="2020-07-13T14:12:00Z">
             <w:rPr>
-              <w:ins w:id="123" w:author="Lambert, Benjamin C" w:date="2020-07-13T14:12:00Z"/>
+              <w:ins w:id="160" w:author="Lambert, Benjamin C" w:date="2020-07-13T14:12:00Z"/>
               <w:b/>
               <w:u w:val="single"/>
             </w:rPr>
           </w:rPrChange>
         </w:rPr>
-        <w:pPrChange w:id="124" w:author="Lambert, Benjamin C" w:date="2020-07-13T14:12:00Z">
+        <w:pPrChange w:id="161" w:author="Lambert, Benjamin C" w:date="2020-07-13T14:12:00Z">
           <w:pPr>
             <w:jc w:val="both"/>
           </w:pPr>
         </w:pPrChange>
       </w:pPr>
-      <w:ins w:id="125" w:author="Lambert, Benjamin C" w:date="2020-07-13T14:12:00Z">
-        <w:r>
+      <w:ins w:id="162" w:author="Lambert, Benjamin C" w:date="2020-07-13T14:12:00Z">
+        <w:r>
+          <w:lastRenderedPageBreak/>
           <w:t>“…</w:t>
         </w:r>
         <w:r>
           <w:t>we use an adaptive MCMC algorithm to improve sampling efficiency</w:t>
         </w:r>
       </w:ins>
-      <w:ins w:id="126" w:author="Lambert, Benjamin C" w:date="2020-07-13T14:13:00Z">
+      <w:ins w:id="163" w:author="Lambert, Benjamin C" w:date="2020-07-13T14:13:00Z">
         <w:r>
           <w:t xml:space="preserve"> </w:t>
         </w:r>
@@ -1900,7 +2037,7 @@
           <w:t>[27]</w:t>
         </w:r>
       </w:ins>
-      <w:ins w:id="127" w:author="Lambert, Benjamin C" w:date="2020-07-13T14:12:00Z">
+      <w:ins w:id="164" w:author="Lambert, Benjamin C" w:date="2020-07-13T14:12:00Z">
         <w:r>
           <w:t>.</w:t>
         </w:r>
@@ -1908,12 +2045,12 @@
           <w:t>”</w:t>
         </w:r>
       </w:ins>
-      <w:del w:id="128" w:author="Lambert, Benjamin C" w:date="2020-07-13T14:11:00Z">
+      <w:del w:id="165" w:author="Lambert, Benjamin C" w:date="2020-07-13T14:11:00Z">
         <w:r>
           <w:delText>?</w:delText>
         </w:r>
       </w:del>
-      <w:del w:id="129" w:author="Lambert, Benjamin C" w:date="2020-07-13T14:12:00Z">
+      <w:del w:id="166" w:author="Lambert, Benjamin C" w:date="2020-07-13T14:12:00Z">
         <w:r>
           <w:br/>
         </w:r>
@@ -1935,7 +2072,6 @@
           <w:b/>
           <w:u w:val="single"/>
         </w:rPr>
-        <w:lastRenderedPageBreak/>
         <w:t xml:space="preserve">Reviewer #2: </w:t>
       </w:r>
     </w:p>
@@ -2054,75 +2190,75 @@
       <w:pPr>
         <w:jc w:val="both"/>
         <w:rPr>
-          <w:ins w:id="130" w:author="Lambert, Benjamin C" w:date="2020-07-13T13:55:00Z"/>
-        </w:rPr>
-      </w:pPr>
-      <w:del w:id="131" w:author="Lambert, Benjamin C" w:date="2020-07-13T13:49:00Z">
+          <w:ins w:id="167" w:author="Lambert, Benjamin C" w:date="2020-07-13T13:55:00Z"/>
+        </w:rPr>
+      </w:pPr>
+      <w:del w:id="168" w:author="Lambert, Benjamin C" w:date="2020-07-13T13:49:00Z">
         <w:r>
           <w:delText>???</w:delText>
         </w:r>
       </w:del>
-      <w:ins w:id="132" w:author="Lambert, Benjamin C" w:date="2020-07-13T13:54:00Z">
+      <w:ins w:id="169" w:author="Lambert, Benjamin C" w:date="2020-07-13T13:54:00Z">
         <w:r>
           <w:t>In</w:t>
         </w:r>
       </w:ins>
-      <w:ins w:id="133" w:author="Lambert, Benjamin C" w:date="2020-07-13T13:53:00Z">
+      <w:ins w:id="170" w:author="Lambert, Benjamin C" w:date="2020-07-13T13:53:00Z">
         <w:r>
           <w:t xml:space="preserve"> the abstrac</w:t>
         </w:r>
       </w:ins>
-      <w:ins w:id="134" w:author="Lambert, Benjamin C" w:date="2020-07-13T13:56:00Z">
+      <w:ins w:id="171" w:author="Lambert, Benjamin C" w:date="2020-07-13T13:56:00Z">
         <w:r>
           <w:t>t</w:t>
         </w:r>
       </w:ins>
-      <w:ins w:id="135" w:author="Lambert, Benjamin C" w:date="2020-07-13T13:54:00Z">
+      <w:ins w:id="172" w:author="Lambert, Benjamin C" w:date="2020-07-13T13:54:00Z">
         <w:r>
           <w:t>, we</w:t>
         </w:r>
       </w:ins>
-      <w:ins w:id="136" w:author="Lambert, Benjamin C" w:date="2020-07-13T13:57:00Z">
+      <w:ins w:id="173" w:author="Lambert, Benjamin C" w:date="2020-07-13T13:57:00Z">
         <w:r>
           <w:t xml:space="preserve"> explicitly </w:t>
         </w:r>
       </w:ins>
-      <w:ins w:id="137" w:author="Lambert, Benjamin C" w:date="2020-07-13T14:03:00Z">
+      <w:ins w:id="174" w:author="Lambert, Benjamin C" w:date="2020-07-13T14:03:00Z">
         <w:r>
           <w:t>state</w:t>
         </w:r>
       </w:ins>
-      <w:ins w:id="138" w:author="Lambert, Benjamin C" w:date="2020-07-13T13:57:00Z">
+      <w:ins w:id="175" w:author="Lambert, Benjamin C" w:date="2020-07-13T13:57:00Z">
         <w:r>
           <w:t xml:space="preserve"> that </w:t>
         </w:r>
       </w:ins>
-      <w:ins w:id="139" w:author="Lambert, Benjamin C" w:date="2020-07-13T13:55:00Z">
+      <w:ins w:id="176" w:author="Lambert, Benjamin C" w:date="2020-07-13T13:55:00Z">
         <w:r>
           <w:t>our technique is</w:t>
         </w:r>
       </w:ins>
-      <w:ins w:id="140" w:author="Lambert, Benjamin C" w:date="2020-07-13T14:04:00Z">
+      <w:ins w:id="177" w:author="Lambert, Benjamin C" w:date="2020-07-13T14:04:00Z">
         <w:r>
           <w:t xml:space="preserve"> </w:t>
         </w:r>
       </w:ins>
-      <w:ins w:id="141" w:author="Lambert, Benjamin C" w:date="2020-07-13T13:55:00Z">
+      <w:ins w:id="178" w:author="Lambert, Benjamin C" w:date="2020-07-13T13:55:00Z">
         <w:r>
           <w:t xml:space="preserve">for </w:t>
         </w:r>
       </w:ins>
-      <w:ins w:id="142" w:author="Lambert, Benjamin C" w:date="2020-07-13T14:04:00Z">
+      <w:ins w:id="179" w:author="Lambert, Benjamin C" w:date="2020-07-13T14:04:00Z">
         <w:r>
           <w:t>low noise</w:t>
         </w:r>
       </w:ins>
-      <w:ins w:id="143" w:author="Lambert, Benjamin C" w:date="2020-07-13T13:55:00Z">
+      <w:ins w:id="180" w:author="Lambert, Benjamin C" w:date="2020-07-13T13:55:00Z">
         <w:r>
           <w:t xml:space="preserve"> system</w:t>
         </w:r>
       </w:ins>
-      <w:ins w:id="144" w:author="Lambert, Benjamin C" w:date="2020-07-13T14:04:00Z">
+      <w:ins w:id="181" w:author="Lambert, Benjamin C" w:date="2020-07-13T14:04:00Z">
         <w:r>
           <w:t>s</w:t>
         </w:r>
@@ -2135,18 +2271,18 @@
       <w:pPr>
         <w:jc w:val="both"/>
         <w:rPr>
-          <w:ins w:id="145" w:author="Lambert, Benjamin C" w:date="2020-07-13T13:55:00Z"/>
-        </w:rPr>
-      </w:pPr>
-    </w:p>
-    <w:p>
-      <w:pPr>
-        <w:jc w:val="both"/>
-        <w:rPr>
-          <w:ins w:id="146" w:author="Lambert, Benjamin C" w:date="2020-07-13T13:55:00Z"/>
-        </w:rPr>
-      </w:pPr>
-      <w:ins w:id="147" w:author="Lambert, Benjamin C" w:date="2020-07-13T13:55:00Z">
+          <w:ins w:id="182" w:author="Lambert, Benjamin C" w:date="2020-07-13T13:55:00Z"/>
+        </w:rPr>
+      </w:pPr>
+    </w:p>
+    <w:p>
+      <w:pPr>
+        <w:jc w:val="both"/>
+        <w:rPr>
+          <w:ins w:id="183" w:author="Lambert, Benjamin C" w:date="2020-07-13T13:55:00Z"/>
+        </w:rPr>
+      </w:pPr>
+      <w:ins w:id="184" w:author="Lambert, Benjamin C" w:date="2020-07-13T13:55:00Z">
         <w:r>
           <w:t>“</w:t>
         </w:r>
@@ -2162,43 +2298,43 @@
       <w:pPr>
         <w:jc w:val="both"/>
         <w:rPr>
-          <w:ins w:id="148" w:author="Lambert, Benjamin C" w:date="2020-07-13T13:55:00Z"/>
-        </w:rPr>
-      </w:pPr>
-    </w:p>
-    <w:p>
-      <w:pPr>
-        <w:jc w:val="both"/>
-        <w:rPr>
-          <w:ins w:id="149" w:author="Lambert, Benjamin C" w:date="2020-07-13T13:58:00Z"/>
-        </w:rPr>
-      </w:pPr>
-      <w:ins w:id="150" w:author="Lambert, Benjamin C" w:date="2020-07-13T13:55:00Z">
+          <w:ins w:id="185" w:author="Lambert, Benjamin C" w:date="2020-07-13T13:55:00Z"/>
+        </w:rPr>
+      </w:pPr>
+    </w:p>
+    <w:p>
+      <w:pPr>
+        <w:jc w:val="both"/>
+        <w:rPr>
+          <w:ins w:id="186" w:author="Lambert, Benjamin C" w:date="2020-07-13T13:58:00Z"/>
+        </w:rPr>
+      </w:pPr>
+      <w:ins w:id="187" w:author="Lambert, Benjamin C" w:date="2020-07-13T13:55:00Z">
         <w:r>
           <w:t>This isn’t to s</w:t>
         </w:r>
       </w:ins>
-      <w:ins w:id="151" w:author="Lambert, Benjamin C" w:date="2020-07-13T13:56:00Z">
+      <w:ins w:id="188" w:author="Lambert, Benjamin C" w:date="2020-07-13T13:56:00Z">
         <w:r>
           <w:t>uggest this is a benefit of our approach, however. Indeed, w</w:t>
         </w:r>
       </w:ins>
-      <w:ins w:id="152" w:author="Lambert, Benjamin C" w:date="2020-07-13T13:54:00Z">
+      <w:ins w:id="189" w:author="Lambert, Benjamin C" w:date="2020-07-13T13:54:00Z">
         <w:r>
           <w:t>e recognise that the assumption of no measurement noise is imperfect</w:t>
         </w:r>
       </w:ins>
-      <w:ins w:id="153" w:author="Lambert, Benjamin C" w:date="2020-07-13T13:56:00Z">
+      <w:ins w:id="190" w:author="Lambert, Benjamin C" w:date="2020-07-13T13:56:00Z">
         <w:r>
           <w:t xml:space="preserve"> and, repeatedly throughout the </w:t>
         </w:r>
       </w:ins>
-      <w:ins w:id="154" w:author="Lambert, Benjamin C" w:date="2020-07-13T13:57:00Z">
+      <w:ins w:id="191" w:author="Lambert, Benjamin C" w:date="2020-07-13T13:57:00Z">
         <w:r>
           <w:t>manuscript, suggest that our method could be improved by allowing for measurement noise. Here’s an example of this in</w:t>
         </w:r>
       </w:ins>
-      <w:ins w:id="155" w:author="Lambert, Benjamin C" w:date="2020-07-13T13:58:00Z">
+      <w:ins w:id="192" w:author="Lambert, Benjamin C" w:date="2020-07-13T13:58:00Z">
         <w:r>
           <w:t xml:space="preserve"> the discussion:</w:t>
         </w:r>
@@ -2208,18 +2344,18 @@
       <w:pPr>
         <w:jc w:val="both"/>
         <w:rPr>
-          <w:ins w:id="156" w:author="Lambert, Benjamin C" w:date="2020-07-13T13:58:00Z"/>
-        </w:rPr>
-      </w:pPr>
-    </w:p>
-    <w:p>
-      <w:pPr>
-        <w:jc w:val="both"/>
-        <w:rPr>
-          <w:ins w:id="157" w:author="Lambert, Benjamin C" w:date="2020-07-13T13:56:00Z"/>
-        </w:rPr>
-      </w:pPr>
-      <w:ins w:id="158" w:author="Lambert, Benjamin C" w:date="2020-07-13T13:58:00Z">
+          <w:ins w:id="193" w:author="Lambert, Benjamin C" w:date="2020-07-13T13:58:00Z"/>
+        </w:rPr>
+      </w:pPr>
+    </w:p>
+    <w:p>
+      <w:pPr>
+        <w:jc w:val="both"/>
+        <w:rPr>
+          <w:ins w:id="194" w:author="Lambert, Benjamin C" w:date="2020-07-13T13:56:00Z"/>
+        </w:rPr>
+      </w:pPr>
+      <w:ins w:id="195" w:author="Lambert, Benjamin C" w:date="2020-07-13T13:58:00Z">
         <w:r>
           <w:t>“</w:t>
         </w:r>
@@ -2235,33 +2371,33 @@
       <w:pPr>
         <w:jc w:val="both"/>
         <w:rPr>
-          <w:ins w:id="159" w:author="Lambert, Benjamin C" w:date="2020-07-13T13:56:00Z"/>
-        </w:rPr>
-      </w:pPr>
-    </w:p>
-    <w:p>
-      <w:pPr>
-        <w:jc w:val="both"/>
-        <w:rPr>
-          <w:ins w:id="160" w:author="Lambert, Benjamin C" w:date="2020-07-13T13:50:00Z"/>
-        </w:rPr>
-      </w:pPr>
-      <w:ins w:id="161" w:author="Lambert, Benjamin C" w:date="2020-07-13T13:50:00Z">
+          <w:ins w:id="196" w:author="Lambert, Benjamin C" w:date="2020-07-13T13:56:00Z"/>
+        </w:rPr>
+      </w:pPr>
+    </w:p>
+    <w:p>
+      <w:pPr>
+        <w:jc w:val="both"/>
+        <w:rPr>
+          <w:ins w:id="197" w:author="Lambert, Benjamin C" w:date="2020-07-13T13:50:00Z"/>
+        </w:rPr>
+      </w:pPr>
+      <w:ins w:id="198" w:author="Lambert, Benjamin C" w:date="2020-07-13T13:50:00Z">
         <w:r>
           <w:t xml:space="preserve">But, as we </w:t>
         </w:r>
       </w:ins>
-      <w:ins w:id="162" w:author="Lambert, Benjamin C" w:date="2020-07-13T13:51:00Z">
+      <w:ins w:id="199" w:author="Lambert, Benjamin C" w:date="2020-07-13T13:51:00Z">
         <w:r>
           <w:t xml:space="preserve">discuss below, </w:t>
         </w:r>
       </w:ins>
-      <w:ins w:id="163" w:author="Lambert, Benjamin C" w:date="2020-07-13T13:58:00Z">
+      <w:ins w:id="200" w:author="Lambert, Benjamin C" w:date="2020-07-13T13:58:00Z">
         <w:r>
           <w:t>the assumption of no measurement noise</w:t>
         </w:r>
       </w:ins>
-      <w:ins w:id="164" w:author="Lambert, Benjamin C" w:date="2020-07-13T13:51:00Z">
+      <w:ins w:id="201" w:author="Lambert, Benjamin C" w:date="2020-07-13T13:51:00Z">
         <w:r>
           <w:t xml:space="preserve"> may, nonetheless, be reasonable enough</w:t>
         </w:r>
@@ -2277,20 +2413,20 @@
       <w:pPr>
         <w:jc w:val="both"/>
         <w:rPr>
-          <w:ins w:id="165" w:author="Lambert, Benjamin C" w:date="2020-07-13T13:50:00Z"/>
-          <w:color w:val="2F5496" w:themeColor="accent5" w:themeShade="BF"/>
-        </w:rPr>
-      </w:pPr>
-    </w:p>
-    <w:p>
-      <w:pPr>
-        <w:jc w:val="both"/>
-        <w:rPr>
-          <w:ins w:id="166" w:author="Lambert, Benjamin C" w:date="2020-07-13T13:51:00Z"/>
-          <w:color w:val="2F5496" w:themeColor="accent5" w:themeShade="BF"/>
-        </w:rPr>
-      </w:pPr>
-      <w:ins w:id="167" w:author="Lambert, Benjamin C" w:date="2020-07-13T13:50:00Z">
+          <w:ins w:id="202" w:author="Lambert, Benjamin C" w:date="2020-07-13T13:50:00Z"/>
+          <w:color w:val="2F5496" w:themeColor="accent5" w:themeShade="BF"/>
+        </w:rPr>
+      </w:pPr>
+    </w:p>
+    <w:p>
+      <w:pPr>
+        <w:jc w:val="both"/>
+        <w:rPr>
+          <w:ins w:id="203" w:author="Lambert, Benjamin C" w:date="2020-07-13T13:51:00Z"/>
+          <w:color w:val="2F5496" w:themeColor="accent5" w:themeShade="BF"/>
+        </w:rPr>
+      </w:pPr>
+      <w:ins w:id="204" w:author="Lambert, Benjamin C" w:date="2020-07-13T13:50:00Z">
         <w:r>
           <w:rPr>
             <w:color w:val="2F5496" w:themeColor="accent5" w:themeShade="BF"/>
@@ -2304,7 +2440,7 @@
           <w:t>Our approach currently assumes that output variation is dominated by cellular variation in the parameter values of the underlying ODE, with measurement noise making a negligible contribution. Whether this is a reasonable assumption depends on the system under investigation and, more importantly, on experimental details. We recognise that neglecting measurement noise when it is, in fact, important in determining observed data means CMC will overstate cellular variation. It may also mean that some output distributions cannot be obtained by our model system (i.e. HODEs without noise).</w:t>
         </w:r>
       </w:ins>
-      <w:ins w:id="168" w:author="Lambert, Benjamin C" w:date="2020-07-13T13:51:00Z">
+      <w:ins w:id="205" w:author="Lambert, Benjamin C" w:date="2020-07-13T13:51:00Z">
         <w:r>
           <w:rPr>
             <w:color w:val="2F5496" w:themeColor="accent5" w:themeShade="BF"/>
@@ -2317,20 +2453,20 @@
       <w:pPr>
         <w:jc w:val="both"/>
         <w:rPr>
-          <w:ins w:id="169" w:author="Lambert, Benjamin C" w:date="2020-07-13T13:51:00Z"/>
-          <w:color w:val="2F5496" w:themeColor="accent5" w:themeShade="BF"/>
-        </w:rPr>
-      </w:pPr>
-    </w:p>
-    <w:p>
-      <w:pPr>
-        <w:jc w:val="both"/>
-        <w:rPr>
-          <w:del w:id="170" w:author="Lambert, Benjamin C" w:date="2020-07-13T13:58:00Z"/>
-          <w:color w:val="2F5496" w:themeColor="accent5" w:themeShade="BF"/>
-        </w:rPr>
-      </w:pPr>
-      <w:ins w:id="171" w:author="Lambert, Benjamin C" w:date="2020-07-13T14:01:00Z">
+          <w:ins w:id="206" w:author="Lambert, Benjamin C" w:date="2020-07-13T13:51:00Z"/>
+          <w:color w:val="2F5496" w:themeColor="accent5" w:themeShade="BF"/>
+        </w:rPr>
+      </w:pPr>
+    </w:p>
+    <w:p>
+      <w:pPr>
+        <w:jc w:val="both"/>
+        <w:rPr>
+          <w:del w:id="207" w:author="Lambert, Benjamin C" w:date="2020-07-13T13:58:00Z"/>
+          <w:color w:val="2F5496" w:themeColor="accent5" w:themeShade="BF"/>
+        </w:rPr>
+      </w:pPr>
+      <w:ins w:id="208" w:author="Lambert, Benjamin C" w:date="2020-07-13T14:01:00Z">
         <w:r>
           <w:rPr>
             <w:color w:val="2F5496" w:themeColor="accent5" w:themeShade="BF"/>
@@ -2344,23 +2480,31 @@
           <w:t xml:space="preserve">emphasising that performing inference for single cell data remains </w:t>
         </w:r>
       </w:ins>
-      <w:proofErr w:type="gramStart"/>
-      <w:ins w:id="172" w:author="Lambert, Benjamin C" w:date="2020-07-13T17:35:00Z">
-        <w:r>
-          <w:rPr>
-            <w:color w:val="2F5496" w:themeColor="accent5" w:themeShade="BF"/>
-          </w:rPr>
-          <w:t>an</w:t>
-        </w:r>
-        <w:proofErr w:type="gramEnd"/>
-        <w:r>
-          <w:rPr>
-            <w:color w:val="2F5496" w:themeColor="accent5" w:themeShade="BF"/>
-          </w:rPr>
-          <w:t xml:space="preserve"> solved</w:t>
-        </w:r>
-      </w:ins>
-      <w:ins w:id="173" w:author="Lambert, Benjamin C" w:date="2020-07-13T14:01:00Z">
+      <w:ins w:id="209" w:author="Lambert, Benjamin C" w:date="2020-07-13T17:35:00Z">
+        <w:r>
+          <w:rPr>
+            <w:color w:val="2F5496" w:themeColor="accent5" w:themeShade="BF"/>
+          </w:rPr>
+          <w:t xml:space="preserve">an </w:t>
+        </w:r>
+      </w:ins>
+      <w:ins w:id="210" w:author="Lambert, Benjamin C" w:date="2020-07-14T14:46:00Z">
+        <w:r>
+          <w:rPr>
+            <w:color w:val="2F5496" w:themeColor="accent5" w:themeShade="BF"/>
+          </w:rPr>
+          <w:t>un</w:t>
+        </w:r>
+      </w:ins>
+      <w:ins w:id="211" w:author="Lambert, Benjamin C" w:date="2020-07-13T17:35:00Z">
+        <w:r>
+          <w:rPr>
+            <w:color w:val="2F5496" w:themeColor="accent5" w:themeShade="BF"/>
+          </w:rPr>
+          <w:t>solved</w:t>
+        </w:r>
+      </w:ins>
+      <w:ins w:id="212" w:author="Lambert, Benjamin C" w:date="2020-07-13T14:01:00Z">
         <w:r>
           <w:rPr>
             <w:color w:val="2F5496" w:themeColor="accent5" w:themeShade="BF"/>
@@ -2368,7 +2512,7 @@
           <w:t xml:space="preserve"> problem (which we </w:t>
         </w:r>
       </w:ins>
-      <w:ins w:id="174" w:author="Lambert, Benjamin C" w:date="2020-07-13T14:02:00Z">
+      <w:ins w:id="213" w:author="Lambert, Benjamin C" w:date="2020-07-13T14:02:00Z">
         <w:r>
           <w:rPr>
             <w:color w:val="2F5496" w:themeColor="accent5" w:themeShade="BF"/>
@@ -2388,7 +2532,7 @@
           <w:t xml:space="preserve"> </w:t>
         </w:r>
       </w:ins>
-      <w:ins w:id="175" w:author="Lambert, Benjamin C" w:date="2020-07-13T13:59:00Z">
+      <w:ins w:id="214" w:author="Lambert, Benjamin C" w:date="2020-07-13T13:59:00Z">
         <w:r>
           <w:rPr>
             <w:color w:val="2F5496" w:themeColor="accent5" w:themeShade="BF"/>
@@ -2396,7 +2540,7 @@
           <w:t>There are</w:t>
         </w:r>
       </w:ins>
-      <w:ins w:id="176" w:author="Lambert, Benjamin C" w:date="2020-07-13T14:02:00Z">
+      <w:ins w:id="215" w:author="Lambert, Benjamin C" w:date="2020-07-13T14:02:00Z">
         <w:r>
           <w:rPr>
             <w:color w:val="2F5496" w:themeColor="accent5" w:themeShade="BF"/>
@@ -2404,7 +2548,7 @@
           <w:t>, however,</w:t>
         </w:r>
       </w:ins>
-      <w:ins w:id="177" w:author="Lambert, Benjamin C" w:date="2020-07-13T13:59:00Z">
+      <w:ins w:id="216" w:author="Lambert, Benjamin C" w:date="2020-07-13T13:59:00Z">
         <w:r>
           <w:rPr>
             <w:color w:val="2F5496" w:themeColor="accent5" w:themeShade="BF"/>
@@ -2412,7 +2556,7 @@
           <w:t xml:space="preserve"> a number of benefits of our approach to existing methods</w:t>
         </w:r>
       </w:ins>
-      <w:ins w:id="178" w:author="Lambert, Benjamin C" w:date="2020-07-13T14:03:00Z">
+      <w:ins w:id="217" w:author="Lambert, Benjamin C" w:date="2020-07-13T14:03:00Z">
         <w:r>
           <w:rPr>
             <w:color w:val="2F5496" w:themeColor="accent5" w:themeShade="BF"/>
@@ -2437,29 +2581,29 @@
       <w:pPr>
         <w:jc w:val="both"/>
         <w:rPr>
-          <w:ins w:id="179" w:author="Lambert, Benjamin C" w:date="2020-07-13T14:00:00Z"/>
-          <w:color w:val="2F5496" w:themeColor="accent5" w:themeShade="BF"/>
-        </w:rPr>
-      </w:pPr>
-    </w:p>
-    <w:p>
-      <w:pPr>
-        <w:jc w:val="both"/>
-        <w:rPr>
-          <w:ins w:id="180" w:author="Lambert, Benjamin C" w:date="2020-07-13T14:00:00Z"/>
-          <w:color w:val="2F5496" w:themeColor="accent5" w:themeShade="BF"/>
-        </w:rPr>
-      </w:pPr>
-    </w:p>
-    <w:p>
-      <w:pPr>
-        <w:jc w:val="both"/>
-        <w:rPr>
-          <w:ins w:id="181" w:author="Lambert, Benjamin C" w:date="2020-07-13T14:00:00Z"/>
-          <w:color w:val="2F5496" w:themeColor="accent5" w:themeShade="BF"/>
-        </w:rPr>
-      </w:pPr>
-      <w:ins w:id="182" w:author="Lambert, Benjamin C" w:date="2020-07-13T14:00:00Z">
+          <w:ins w:id="218" w:author="Lambert, Benjamin C" w:date="2020-07-13T14:00:00Z"/>
+          <w:color w:val="2F5496" w:themeColor="accent5" w:themeShade="BF"/>
+        </w:rPr>
+      </w:pPr>
+    </w:p>
+    <w:p>
+      <w:pPr>
+        <w:jc w:val="both"/>
+        <w:rPr>
+          <w:ins w:id="219" w:author="Lambert, Benjamin C" w:date="2020-07-13T14:00:00Z"/>
+          <w:color w:val="2F5496" w:themeColor="accent5" w:themeShade="BF"/>
+        </w:rPr>
+      </w:pPr>
+    </w:p>
+    <w:p>
+      <w:pPr>
+        <w:jc w:val="both"/>
+        <w:rPr>
+          <w:ins w:id="220" w:author="Lambert, Benjamin C" w:date="2020-07-13T14:00:00Z"/>
+          <w:color w:val="2F5496" w:themeColor="accent5" w:themeShade="BF"/>
+        </w:rPr>
+      </w:pPr>
+      <w:ins w:id="221" w:author="Lambert, Benjamin C" w:date="2020-07-13T14:00:00Z">
         <w:r>
           <w:rPr>
             <w:color w:val="2F5496" w:themeColor="accent5" w:themeShade="BF"/>
@@ -2470,7 +2614,14 @@
           <w:rPr>
             <w:color w:val="2F5496" w:themeColor="accent5" w:themeShade="BF"/>
           </w:rPr>
-          <w:t xml:space="preserve">Unlike many existing methods, CMC is straightforward to implement and does not require extensive computation time. In CMC, prior probability distributions are used in place of ansatz densities. It also does not require the number of cell clusters be chosen beforehand, rather, subpopulations emerge as modes in the posterior parameter distributions. Like </w:t>
+          <w:t xml:space="preserve">Unlike many existing methods, CMC is straightforward to implement and does not require extensive computation time. In CMC, prior probability distributions are used in place of ansatz densities. It also does not require the number of cell clusters be chosen beforehand, rather, </w:t>
+        </w:r>
+        <w:r>
+          <w:rPr>
+            <w:color w:val="2F5496" w:themeColor="accent5" w:themeShade="BF"/>
+          </w:rPr>
+          <w:lastRenderedPageBreak/>
+          <w:t xml:space="preserve">subpopulations emerge as modes in the posterior parameter distributions. Like </w:t>
         </w:r>
         <w:r>
           <w:rPr>
@@ -2479,7 +2630,7 @@
           <w:t>Loos et al. 2018</w:t>
         </w:r>
       </w:ins>
-      <w:ins w:id="183" w:author="Lambert, Benjamin C" w:date="2020-07-13T14:01:00Z">
+      <w:ins w:id="222" w:author="Lambert, Benjamin C" w:date="2020-07-13T14:01:00Z">
         <w:r>
           <w:rPr>
             <w:color w:val="2F5496" w:themeColor="accent5" w:themeShade="BF"/>
@@ -2487,22 +2638,15 @@
           <w:t>,</w:t>
         </w:r>
       </w:ins>
-      <w:ins w:id="184" w:author="Lambert, Benjamin C" w:date="2020-07-13T14:00:00Z">
-        <w:r>
-          <w:rPr>
-            <w:color w:val="2F5496" w:themeColor="accent5" w:themeShade="BF"/>
-          </w:rPr>
-          <w:t xml:space="preserve"> </w:t>
-        </w:r>
-        <w:r>
-          <w:rPr>
-            <w:color w:val="2F5496" w:themeColor="accent5" w:themeShade="BF"/>
-          </w:rPr>
-          <w:lastRenderedPageBreak/>
-          <w:t xml:space="preserve">CMC can fit multivariate snapshot data and unlike </w:t>
-        </w:r>
-      </w:ins>
-      <w:ins w:id="185" w:author="Lambert, Benjamin C" w:date="2020-07-13T14:01:00Z">
+      <w:ins w:id="223" w:author="Lambert, Benjamin C" w:date="2020-07-13T14:00:00Z">
+        <w:r>
+          <w:rPr>
+            <w:color w:val="2F5496" w:themeColor="accent5" w:themeShade="BF"/>
+          </w:rPr>
+          <w:t xml:space="preserve"> CMC can fit multivariate snapshot data and unlike </w:t>
+        </w:r>
+      </w:ins>
+      <w:ins w:id="224" w:author="Lambert, Benjamin C" w:date="2020-07-13T14:01:00Z">
         <w:r>
           <w:rPr>
             <w:color w:val="2F5496" w:themeColor="accent5" w:themeShade="BF"/>
@@ -2510,7 +2654,7 @@
           <w:t>Dixit et al. 2018</w:t>
         </w:r>
       </w:ins>
-      <w:ins w:id="186" w:author="Lambert, Benjamin C" w:date="2020-07-13T14:00:00Z">
+      <w:ins w:id="225" w:author="Lambert, Benjamin C" w:date="2020-07-13T14:00:00Z">
         <w:r>
           <w:rPr>
             <w:color w:val="2F5496" w:themeColor="accent5" w:themeShade="BF"/>
@@ -2518,7 +2662,7 @@
           <w:t>, does not use discrete bins to model continuous data.</w:t>
         </w:r>
       </w:ins>
-      <w:ins w:id="187" w:author="Lambert, Benjamin C" w:date="2020-07-13T14:01:00Z">
+      <w:ins w:id="226" w:author="Lambert, Benjamin C" w:date="2020-07-13T14:01:00Z">
         <w:r>
           <w:rPr>
             <w:color w:val="2F5496" w:themeColor="accent5" w:themeShade="BF"/>
@@ -2531,7 +2675,7 @@
       <w:pPr>
         <w:jc w:val="both"/>
         <w:rPr>
-          <w:ins w:id="188" w:author="Lambert, Benjamin C" w:date="2020-07-13T13:58:00Z"/>
+          <w:ins w:id="227" w:author="Lambert, Benjamin C" w:date="2020-07-13T13:58:00Z"/>
           <w:color w:val="2F5496" w:themeColor="accent5" w:themeShade="BF"/>
         </w:rPr>
       </w:pPr>
@@ -2594,10 +2738,10 @@
       <w:pPr>
         <w:jc w:val="both"/>
         <w:rPr>
-          <w:ins w:id="189" w:author="Lambert, Benjamin C" w:date="2020-07-13T14:15:00Z"/>
-        </w:rPr>
-      </w:pPr>
-      <w:ins w:id="190" w:author="Lambert, Benjamin C" w:date="2020-07-13T14:13:00Z">
+          <w:ins w:id="228" w:author="Lambert, Benjamin C" w:date="2020-07-13T14:15:00Z"/>
+        </w:rPr>
+      </w:pPr>
+      <w:ins w:id="229" w:author="Lambert, Benjamin C" w:date="2020-07-13T14:13:00Z">
         <w:r>
           <w:t xml:space="preserve">This is a </w:t>
         </w:r>
@@ -2605,7 +2749,7 @@
           <w:t>fairly subtle distinction sinc</w:t>
         </w:r>
       </w:ins>
-      <w:ins w:id="191" w:author="Lambert, Benjamin C" w:date="2020-07-13T14:14:00Z">
+      <w:ins w:id="230" w:author="Lambert, Benjamin C" w:date="2020-07-13T14:14:00Z">
         <w:r>
           <w:t xml:space="preserve">e a) our method is some senses Bayesian but b) the problem we face is sufficiently different to traditional </w:t>
         </w:r>
@@ -2613,12 +2757,12 @@
           <w:t xml:space="preserve">Bayesian analyses that existing approaches cannot be used. </w:t>
         </w:r>
       </w:ins>
-      <w:ins w:id="192" w:author="Lambert, Benjamin C" w:date="2020-07-13T14:15:00Z">
+      <w:ins w:id="231" w:author="Lambert, Benjamin C" w:date="2020-07-13T14:15:00Z">
         <w:r>
           <w:t xml:space="preserve">Indeed, it took substantial thinking on our part to recast the problem in Bayesian terms. </w:t>
         </w:r>
       </w:ins>
-      <w:del w:id="193" w:author="Lambert, Benjamin C" w:date="2020-07-13T14:13:00Z">
+      <w:del w:id="232" w:author="Lambert, Benjamin C" w:date="2020-07-13T14:13:00Z">
         <w:r>
           <w:delText>???</w:delText>
         </w:r>
@@ -2631,18 +2775,18 @@
       <w:pPr>
         <w:jc w:val="both"/>
         <w:rPr>
-          <w:ins w:id="194" w:author="Lambert, Benjamin C" w:date="2020-07-13T14:15:00Z"/>
-        </w:rPr>
-      </w:pPr>
-    </w:p>
-    <w:p>
-      <w:pPr>
-        <w:jc w:val="both"/>
-        <w:rPr>
-          <w:ins w:id="195" w:author="Lambert, Benjamin C" w:date="2020-07-13T14:17:00Z"/>
-        </w:rPr>
-      </w:pPr>
-      <w:ins w:id="196" w:author="Lambert, Benjamin C" w:date="2020-07-13T14:16:00Z">
+          <w:ins w:id="233" w:author="Lambert, Benjamin C" w:date="2020-07-13T14:15:00Z"/>
+        </w:rPr>
+      </w:pPr>
+    </w:p>
+    <w:p>
+      <w:pPr>
+        <w:jc w:val="both"/>
+        <w:rPr>
+          <w:ins w:id="234" w:author="Lambert, Benjamin C" w:date="2020-07-13T14:17:00Z"/>
+        </w:rPr>
+      </w:pPr>
+      <w:ins w:id="235" w:author="Lambert, Benjamin C" w:date="2020-07-13T14:16:00Z">
         <w:r>
           <w:t xml:space="preserve">We have </w:t>
         </w:r>
@@ -2650,7 +2794,7 @@
           <w:t>attempted to address this issue by adding the following to our Methods, which we hope makes this d</w:t>
         </w:r>
       </w:ins>
-      <w:ins w:id="197" w:author="Lambert, Benjamin C" w:date="2020-07-13T14:17:00Z">
+      <w:ins w:id="236" w:author="Lambert, Benjamin C" w:date="2020-07-13T14:17:00Z">
         <w:r>
           <w:t>istinction clearer:</w:t>
         </w:r>
@@ -2660,18 +2804,18 @@
       <w:pPr>
         <w:jc w:val="both"/>
         <w:rPr>
-          <w:ins w:id="198" w:author="Lambert, Benjamin C" w:date="2020-07-13T14:17:00Z"/>
-        </w:rPr>
-      </w:pPr>
-    </w:p>
-    <w:p>
-      <w:pPr>
-        <w:jc w:val="both"/>
-        <w:rPr>
-          <w:ins w:id="199" w:author="Lambert, Benjamin C" w:date="2020-07-13T14:17:00Z"/>
-        </w:rPr>
-      </w:pPr>
-      <w:ins w:id="200" w:author="Lambert, Benjamin C" w:date="2020-07-13T14:17:00Z">
+          <w:ins w:id="237" w:author="Lambert, Benjamin C" w:date="2020-07-13T14:17:00Z"/>
+        </w:rPr>
+      </w:pPr>
+    </w:p>
+    <w:p>
+      <w:pPr>
+        <w:jc w:val="both"/>
+        <w:rPr>
+          <w:ins w:id="238" w:author="Lambert, Benjamin C" w:date="2020-07-13T14:17:00Z"/>
+        </w:rPr>
+      </w:pPr>
+      <w:ins w:id="239" w:author="Lambert, Benjamin C" w:date="2020-07-13T14:17:00Z">
         <w:r>
           <w:t>“</w:t>
         </w:r>
@@ -2693,21 +2837,31 @@
           <w:t xml:space="preserve">-output contour volumes. This bias means that the stationary parameter distribution obtained, when fed through the model, does not recapitulate the </w:t>
         </w:r>
       </w:ins>
-      <w:ins w:id="201" w:author="Lambert, Benjamin C" w:date="2020-07-13T14:55:00Z">
+      <w:ins w:id="240" w:author="Lambert, Benjamin C" w:date="2020-07-13T14:55:00Z">
         <w:r>
           <w:t>observed</w:t>
         </w:r>
       </w:ins>
-      <w:ins w:id="202" w:author="Lambert, Benjamin C" w:date="2020-07-13T14:17:00Z">
+      <w:ins w:id="241" w:author="Lambert, Benjamin C" w:date="2020-07-13T14:17:00Z">
         <w:r>
           <w:t xml:space="preserve"> output distribution </w:t>
         </w:r>
         <w:r>
           <w:t xml:space="preserve">(Lambert et al., 2018). </w:t>
         </w:r>
-        <w:r>
-          <w:t>We stress again the difference between this problem and a traditional Bayesian analysis: here, uncertainty comes only from the indeterminacy of the parameter input to output map; in Bayesian inference, it comes from stochastic processes in the system itself. This difference means traditional inference methods cannot be used and motivates the method we introduce here.</w:t>
-        </w:r>
+      </w:ins>
+      <w:ins w:id="242" w:author="Lambert, Benjamin C" w:date="2020-07-14T14:47:00Z">
+        <w:r>
+          <w:t xml:space="preserve">We stress again the difference between this problem and a traditional Bayesian analysis: here, uncertainty </w:t>
+        </w:r>
+        <w:r>
+          <w:t>is due to the forward map being many-to-fewer meaning that the inverse map is indeterminant</w:t>
+        </w:r>
+        <w:r>
+          <w:t>; in Bayesian inference, it comes from stochastic processes in the system itself. This difference means traditional inference methods cannot be used and motivates the method we introduce here.</w:t>
+        </w:r>
+      </w:ins>
+      <w:ins w:id="243" w:author="Lambert, Benjamin C" w:date="2020-07-13T14:17:00Z">
         <w:r>
           <w:t>”</w:t>
         </w:r>
@@ -2717,7 +2871,7 @@
       <w:pPr>
         <w:jc w:val="both"/>
         <w:rPr>
-          <w:ins w:id="203" w:author="Lambert, Benjamin C" w:date="2020-07-13T14:13:00Z"/>
+          <w:ins w:id="244" w:author="Lambert, Benjamin C" w:date="2020-07-13T14:13:00Z"/>
         </w:rPr>
       </w:pPr>
     </w:p>
@@ -2841,20 +2995,21 @@
     <w:p>
       <w:pPr>
         <w:rPr>
-          <w:del w:id="204" w:author="Lambert, Benjamin C" w:date="2020-07-13T14:17:00Z"/>
-        </w:rPr>
-        <w:pPrChange w:id="205" w:author="Lambert, Benjamin C" w:date="2020-07-13T14:18:00Z">
+          <w:del w:id="245" w:author="Lambert, Benjamin C" w:date="2020-07-13T14:17:00Z"/>
+        </w:rPr>
+        <w:pPrChange w:id="246" w:author="Lambert, Benjamin C" w:date="2020-07-13T14:18:00Z">
           <w:pPr>
             <w:jc w:val="both"/>
           </w:pPr>
         </w:pPrChange>
       </w:pPr>
-      <w:ins w:id="206" w:author="Lambert, Benjamin C" w:date="2020-07-13T14:18:00Z">
-        <w:r>
+      <w:ins w:id="247" w:author="Lambert, Benjamin C" w:date="2020-07-13T14:18:00Z">
+        <w:r>
+          <w:lastRenderedPageBreak/>
           <w:t>We have added a new section to address this point (s</w:t>
         </w:r>
       </w:ins>
-      <w:del w:id="207" w:author="Lambert, Benjamin C" w:date="2020-07-13T14:18:00Z">
+      <w:del w:id="248" w:author="Lambert, Benjamin C" w:date="2020-07-13T14:18:00Z">
         <w:r>
           <w:delText>S</w:delText>
         </w:r>
@@ -2862,29 +3017,35 @@
       <w:r>
         <w:t xml:space="preserve">ee </w:t>
       </w:r>
-      <w:del w:id="208" w:author="Lambert, Benjamin C" w:date="2020-07-13T14:18:00Z">
+      <w:del w:id="249" w:author="Lambert, Benjamin C" w:date="2020-07-13T14:18:00Z">
         <w:r>
           <w:delText xml:space="preserve">new </w:delText>
         </w:r>
       </w:del>
       <w:r>
-        <w:t>section 4.5</w:t>
-      </w:r>
-      <w:ins w:id="209" w:author="Lambert, Benjamin C" w:date="2020-07-13T14:18:00Z">
+        <w:t>section 4.</w:t>
+      </w:r>
+      <w:ins w:id="250" w:author="Lambert, Benjamin C" w:date="2020-07-14T14:48:00Z">
+        <w:r>
+          <w:t>4</w:t>
+        </w:r>
+      </w:ins>
+      <w:del w:id="251" w:author="Lambert, Benjamin C" w:date="2020-07-14T14:48:00Z">
+        <w:r>
+          <w:delText>5</w:delText>
+        </w:r>
+      </w:del>
+      <w:ins w:id="252" w:author="Lambert, Benjamin C" w:date="2020-07-13T14:18:00Z">
         <w:r>
           <w:t>). It was particularly challenging to obtain data here as none of the datasets that</w:t>
         </w:r>
       </w:ins>
-      <w:ins w:id="210" w:author="Lambert, Benjamin C" w:date="2020-07-13T14:19:00Z">
-        <w:r>
-          <w:t xml:space="preserve"> were previously used in the literature </w:t>
-        </w:r>
-        <w:r>
-          <w:lastRenderedPageBreak/>
-          <w:t>were both non-synthetic and freely available. Despite this, we eventually found an appropriate datas</w:t>
-        </w:r>
-      </w:ins>
-      <w:ins w:id="211" w:author="Lambert, Benjamin C" w:date="2020-07-13T14:20:00Z">
+      <w:ins w:id="253" w:author="Lambert, Benjamin C" w:date="2020-07-13T14:19:00Z">
+        <w:r>
+          <w:t xml:space="preserve"> were previously used in the literature were both non-synthetic and freely available. Despite this, we eventually found an appropriate datas</w:t>
+        </w:r>
+      </w:ins>
+      <w:ins w:id="254" w:author="Lambert, Benjamin C" w:date="2020-07-13T14:20:00Z">
         <w:r>
           <w:t>et to analyse, which we hope will be useful for others wanting to compare methodological approaches.</w:t>
         </w:r>
@@ -2898,7 +3059,7 @@
         <w:rPr>
           <w:color w:val="2F5496" w:themeColor="accent5" w:themeShade="BF"/>
         </w:rPr>
-        <w:pPrChange w:id="212" w:author="Lambert, Benjamin C" w:date="2020-07-13T14:18:00Z">
+        <w:pPrChange w:id="255" w:author="Lambert, Benjamin C" w:date="2020-07-13T14:18:00Z">
           <w:pPr>
             <w:jc w:val="both"/>
           </w:pPr>
@@ -2967,27 +3128,27 @@
       <w:pPr>
         <w:jc w:val="both"/>
       </w:pPr>
-      <w:ins w:id="213" w:author="Lambert, Benjamin C" w:date="2020-07-13T14:24:00Z">
+      <w:ins w:id="256" w:author="Lambert, Benjamin C" w:date="2020-07-13T14:24:00Z">
         <w:r>
           <w:t xml:space="preserve">These lines taken in isolation may be hard to parse but </w:t>
         </w:r>
       </w:ins>
-      <w:del w:id="214" w:author="Lambert, Benjamin C" w:date="2020-07-13T14:23:00Z">
+      <w:del w:id="257" w:author="Lambert, Benjamin C" w:date="2020-07-13T14:23:00Z">
         <w:r>
           <w:delText>We have expanded the discussion</w:delText>
         </w:r>
       </w:del>
-      <w:ins w:id="215" w:author="Lambert, Benjamin C" w:date="2020-07-13T14:24:00Z">
+      <w:ins w:id="258" w:author="Lambert, Benjamin C" w:date="2020-07-13T14:24:00Z">
         <w:r>
           <w:t>w</w:t>
         </w:r>
       </w:ins>
-      <w:ins w:id="216" w:author="Lambert, Benjamin C" w:date="2020-07-13T14:23:00Z">
+      <w:ins w:id="259" w:author="Lambert, Benjamin C" w:date="2020-07-13T14:23:00Z">
         <w:r>
           <w:t>e think that Figure 3 (that explicitly gives an example of output contour volumes)</w:t>
         </w:r>
       </w:ins>
-      <w:ins w:id="217" w:author="Lambert, Benjamin C" w:date="2020-07-13T14:25:00Z">
+      <w:ins w:id="260" w:author="Lambert, Benjamin C" w:date="2020-07-13T14:25:00Z">
         <w:r>
           <w:t xml:space="preserve">, mentioned in the following </w:t>
         </w:r>
@@ -2995,12 +3156,12 @@
           <w:t>few sentences,</w:t>
         </w:r>
       </w:ins>
-      <w:ins w:id="218" w:author="Lambert, Benjamin C" w:date="2020-07-13T14:23:00Z">
+      <w:ins w:id="261" w:author="Lambert, Benjamin C" w:date="2020-07-13T14:23:00Z">
         <w:r>
           <w:t xml:space="preserve"> explains this topic </w:t>
         </w:r>
       </w:ins>
-      <w:ins w:id="219" w:author="Lambert, Benjamin C" w:date="2020-07-13T14:24:00Z">
+      <w:ins w:id="262" w:author="Lambert, Benjamin C" w:date="2020-07-13T14:24:00Z">
         <w:r>
           <w:t>well</w:t>
         </w:r>
@@ -3064,7 +3225,7 @@
       <w:pPr>
         <w:jc w:val="both"/>
         <w:rPr>
-          <w:ins w:id="220" w:author="Lambert, Benjamin C" w:date="2020-07-13T17:44:00Z"/>
+          <w:ins w:id="263" w:author="Lambert, Benjamin C" w:date="2020-07-13T17:44:00Z"/>
         </w:rPr>
       </w:pPr>
       <w:r>
@@ -3073,50 +3234,58 @@
         </w:rPr>
         <w:br/>
       </w:r>
-      <w:del w:id="221" w:author="Lambert, Benjamin C" w:date="2020-07-13T14:25:00Z">
+      <w:del w:id="264" w:author="Lambert, Benjamin C" w:date="2020-07-13T14:25:00Z">
         <w:r>
           <w:delText>We have expanded the discussion</w:delText>
         </w:r>
       </w:del>
-      <w:ins w:id="222" w:author="Lambert, Benjamin C" w:date="2020-07-13T14:26:00Z">
+      <w:ins w:id="265" w:author="Lambert, Benjamin C" w:date="2020-07-13T14:26:00Z">
         <w:r>
           <w:t>The text currently details, we believe, the derivation of these equations in quite explicit and transparent for</w:t>
         </w:r>
       </w:ins>
-      <w:ins w:id="223" w:author="Lambert, Benjamin C" w:date="2020-07-13T14:27:00Z">
-        <w:r>
-          <w:t>m. The companion piece provides more detailed insight into the mathematical / geometrical form of these.</w:t>
-        </w:r>
-      </w:ins>
-      <w:ins w:id="224" w:author="Lambert, Benjamin C" w:date="2020-07-13T17:44:00Z">
-        <w:r>
-          <w:t xml:space="preserve"> Add worked examples sentence.</w:t>
-        </w:r>
-        <w:bookmarkStart w:id="225" w:name="_GoBack"/>
-        <w:bookmarkEnd w:id="225"/>
-      </w:ins>
-    </w:p>
-    <w:p>
-      <w:pPr>
-        <w:jc w:val="both"/>
-        <w:rPr>
-          <w:ins w:id="226" w:author="Lambert, Benjamin C" w:date="2020-07-13T17:44:00Z"/>
-        </w:rPr>
-      </w:pPr>
-    </w:p>
-    <w:p>
-      <w:pPr>
-        <w:jc w:val="both"/>
-        <w:rPr>
-          <w:color w:val="2F5496" w:themeColor="accent5" w:themeShade="BF"/>
-        </w:rPr>
-      </w:pPr>
-      <w:ins w:id="227" w:author="Lambert, Benjamin C" w:date="2020-07-13T14:27:00Z">
-        <w:r>
-          <w:t xml:space="preserve"> </w:t>
-        </w:r>
-      </w:ins>
-      <w:ins w:id="228" w:author="Lambert, Benjamin C" w:date="2020-07-13T14:28:00Z">
+      <w:ins w:id="266" w:author="Lambert, Benjamin C" w:date="2020-07-13T14:27:00Z">
+        <w:r>
+          <w:t>m. The companion piece provides more detailed insight into the mathematical / geometrical form of these</w:t>
+        </w:r>
+      </w:ins>
+      <w:ins w:id="267" w:author="Lambert, Benjamin C" w:date="2020-07-14T14:30:00Z">
+        <w:r>
+          <w:t xml:space="preserve"> and, as a key point of difference from this work, provides somewhat abstract </w:t>
+        </w:r>
+      </w:ins>
+      <w:ins w:id="268" w:author="Lambert, Benjamin C" w:date="2020-07-14T14:31:00Z">
+        <w:r>
+          <w:t xml:space="preserve">worked </w:t>
+        </w:r>
+      </w:ins>
+      <w:ins w:id="269" w:author="Lambert, Benjamin C" w:date="2020-07-14T14:30:00Z">
+        <w:r>
+          <w:t>examples that illustrate</w:t>
+        </w:r>
+      </w:ins>
+      <w:ins w:id="270" w:author="Lambert, Benjamin C" w:date="2020-07-14T14:31:00Z">
+        <w:r>
+          <w:t xml:space="preserve"> how elements of the method function.</w:t>
+        </w:r>
+      </w:ins>
+    </w:p>
+    <w:p>
+      <w:pPr>
+        <w:jc w:val="both"/>
+        <w:rPr>
+          <w:ins w:id="271" w:author="Lambert, Benjamin C" w:date="2020-07-13T17:44:00Z"/>
+        </w:rPr>
+      </w:pPr>
+    </w:p>
+    <w:p>
+      <w:pPr>
+        <w:jc w:val="both"/>
+        <w:rPr>
+          <w:color w:val="2F5496" w:themeColor="accent5" w:themeShade="BF"/>
+        </w:rPr>
+      </w:pPr>
+      <w:ins w:id="272" w:author="Lambert, Benjamin C" w:date="2020-07-13T14:28:00Z">
         <w:r>
           <w:t xml:space="preserve">The current paper is focussed on the biology, so we’d prefer to avoid dwelling on these concepts here (and believe that we already have done so). </w:t>
         </w:r>
@@ -3124,7 +3293,7 @@
           <w:t>Additionally, the companion piece is openly availab</w:t>
         </w:r>
       </w:ins>
-      <w:ins w:id="229" w:author="Lambert, Benjamin C" w:date="2020-07-13T14:29:00Z">
+      <w:ins w:id="273" w:author="Lambert, Benjamin C" w:date="2020-07-13T14:29:00Z">
         <w:r>
           <w:t>le, so anyone wanting to look into these further can do so</w:t>
         </w:r>
@@ -3196,13 +3365,13 @@
       <w:pPr>
         <w:jc w:val="both"/>
         <w:rPr>
-          <w:ins w:id="230" w:author="Lambert, Benjamin C" w:date="2020-07-13T14:34:00Z"/>
+          <w:ins w:id="274" w:author="Lambert, Benjamin C" w:date="2020-07-13T14:34:00Z"/>
         </w:rPr>
       </w:pPr>
       <w:r>
         <w:t xml:space="preserve">We have expanded the discussion (see also </w:t>
       </w:r>
-      <w:ins w:id="231" w:author="Lambert, Benjamin C" w:date="2020-07-13T14:34:00Z">
+      <w:ins w:id="275" w:author="Lambert, Benjamin C" w:date="2020-07-13T14:34:00Z">
         <w:r>
           <w:t xml:space="preserve">response to </w:t>
         </w:r>
@@ -3210,12 +3379,12 @@
       <w:r>
         <w:t>referee #1)</w:t>
       </w:r>
-      <w:ins w:id="232" w:author="Lambert, Benjamin C" w:date="2020-07-13T14:34:00Z">
+      <w:ins w:id="276" w:author="Lambert, Benjamin C" w:date="2020-07-13T14:34:00Z">
         <w:r>
           <w:t>:</w:t>
         </w:r>
       </w:ins>
-      <w:del w:id="233" w:author="Lambert, Benjamin C" w:date="2020-07-13T14:34:00Z">
+      <w:del w:id="277" w:author="Lambert, Benjamin C" w:date="2020-07-13T14:34:00Z">
         <w:r>
           <w:delText>.</w:delText>
         </w:r>
@@ -3225,19 +3394,19 @@
       <w:pPr>
         <w:jc w:val="both"/>
         <w:rPr>
-          <w:ins w:id="234" w:author="Lambert, Benjamin C" w:date="2020-07-13T14:34:00Z"/>
-          <w:color w:val="2F5496" w:themeColor="accent5" w:themeShade="BF"/>
-        </w:rPr>
-      </w:pPr>
-    </w:p>
-    <w:p>
-      <w:pPr>
-        <w:jc w:val="both"/>
-        <w:rPr>
-          <w:color w:val="2F5496" w:themeColor="accent5" w:themeShade="BF"/>
-        </w:rPr>
-      </w:pPr>
-      <w:ins w:id="235" w:author="Lambert, Benjamin C" w:date="2020-07-13T14:34:00Z">
+          <w:ins w:id="278" w:author="Lambert, Benjamin C" w:date="2020-07-13T14:34:00Z"/>
+          <w:color w:val="2F5496" w:themeColor="accent5" w:themeShade="BF"/>
+        </w:rPr>
+      </w:pPr>
+    </w:p>
+    <w:p>
+      <w:pPr>
+        <w:jc w:val="both"/>
+        <w:rPr>
+          <w:color w:val="2F5496" w:themeColor="accent5" w:themeShade="BF"/>
+        </w:rPr>
+      </w:pPr>
+      <w:ins w:id="279" w:author="Lambert, Benjamin C" w:date="2020-07-13T14:34:00Z">
         <w:r>
           <w:rPr>
             <w:color w:val="2F5496" w:themeColor="accent5" w:themeShade="BF"/>
@@ -3288,7 +3457,7 @@
       <w:pPr>
         <w:jc w:val="both"/>
         <w:rPr>
-          <w:ins w:id="236" w:author="Lambert, Benjamin C" w:date="2020-07-13T14:44:00Z"/>
+          <w:ins w:id="280" w:author="Lambert, Benjamin C" w:date="2020-07-13T14:44:00Z"/>
           <w:color w:val="2F5496" w:themeColor="accent5" w:themeShade="BF"/>
         </w:rPr>
       </w:pPr>
@@ -3328,23 +3497,23 @@
       <w:pPr>
         <w:jc w:val="both"/>
         <w:rPr>
-          <w:ins w:id="237" w:author="Lambert, Benjamin C" w:date="2020-07-13T14:44:00Z"/>
-          <w:color w:val="2F5496" w:themeColor="accent5" w:themeShade="BF"/>
-        </w:rPr>
-      </w:pPr>
-    </w:p>
-    <w:p>
-      <w:pPr>
-        <w:rPr>
-          <w:color w:val="2F5496" w:themeColor="accent5" w:themeShade="BF"/>
-        </w:rPr>
-        <w:pPrChange w:id="238" w:author="Lambert, Benjamin C" w:date="2020-07-13T14:44:00Z">
+          <w:ins w:id="281" w:author="Lambert, Benjamin C" w:date="2020-07-13T14:44:00Z"/>
+          <w:color w:val="2F5496" w:themeColor="accent5" w:themeShade="BF"/>
+        </w:rPr>
+      </w:pPr>
+    </w:p>
+    <w:p>
+      <w:pPr>
+        <w:rPr>
+          <w:color w:val="2F5496" w:themeColor="accent5" w:themeShade="BF"/>
+        </w:rPr>
+        <w:pPrChange w:id="282" w:author="Lambert, Benjamin C" w:date="2020-07-13T14:44:00Z">
           <w:pPr>
             <w:jc w:val="both"/>
           </w:pPr>
         </w:pPrChange>
       </w:pPr>
-      <w:ins w:id="239" w:author="Lambert, Benjamin C" w:date="2020-07-13T14:44:00Z">
+      <w:ins w:id="283" w:author="Lambert, Benjamin C" w:date="2020-07-13T14:44:00Z">
         <w:r>
           <w:rPr>
             <w:color w:val="2F5496" w:themeColor="accent5" w:themeShade="BF"/>
@@ -3383,6 +3552,7 @@
         <w:rPr>
           <w:color w:val="2F5496" w:themeColor="accent5" w:themeShade="BF"/>
         </w:rPr>
+        <w:lastRenderedPageBreak/>
         <w:br/>
         <w:t>(8) You should clarify why the property of MCMC to be biased towards regions of</w:t>
       </w:r>
@@ -3436,16 +3606,15 @@
     <w:p>
       <w:pPr>
         <w:rPr>
-          <w:ins w:id="240" w:author="Lambert, Benjamin C" w:date="2020-07-13T14:46:00Z"/>
-        </w:rPr>
-      </w:pPr>
-      <w:del w:id="241" w:author="Lambert, Benjamin C" w:date="2020-07-13T14:45:00Z">
-        <w:r>
-          <w:lastRenderedPageBreak/>
+          <w:ins w:id="284" w:author="Lambert, Benjamin C" w:date="2020-07-13T14:46:00Z"/>
+        </w:rPr>
+      </w:pPr>
+      <w:del w:id="285" w:author="Lambert, Benjamin C" w:date="2020-07-13T14:45:00Z">
+        <w:r>
           <w:delText>???</w:delText>
         </w:r>
       </w:del>
-      <w:ins w:id="242" w:author="Lambert, Benjamin C" w:date="2020-07-13T14:45:00Z">
+      <w:ins w:id="286" w:author="Lambert, Benjamin C" w:date="2020-07-13T14:45:00Z">
         <w:r>
           <w:t xml:space="preserve">Any bias in the sampling distribution away from the posterior is undesirous since it would be a product of the sampling method </w:t>
         </w:r>
@@ -3459,17 +3628,17 @@
           <w:t xml:space="preserve"> the inference problem.</w:t>
         </w:r>
       </w:ins>
-      <w:ins w:id="243" w:author="Lambert, Benjamin C" w:date="2020-07-13T14:46:00Z">
+      <w:ins w:id="287" w:author="Lambert, Benjamin C" w:date="2020-07-13T14:46:00Z">
         <w:r>
           <w:t xml:space="preserve"> We explain this in the sentence which follows the one the reviewer </w:t>
         </w:r>
       </w:ins>
-      <w:ins w:id="244" w:author="Lambert, Benjamin C" w:date="2020-07-13T14:47:00Z">
+      <w:ins w:id="288" w:author="Lambert, Benjamin C" w:date="2020-07-13T14:47:00Z">
         <w:r>
           <w:t>highlights</w:t>
         </w:r>
       </w:ins>
-      <w:ins w:id="245" w:author="Lambert, Benjamin C" w:date="2020-07-13T14:46:00Z">
+      <w:ins w:id="289" w:author="Lambert, Benjamin C" w:date="2020-07-13T14:46:00Z">
         <w:r>
           <w:t>:</w:t>
         </w:r>
@@ -3478,22 +3647,22 @@
     <w:p>
       <w:pPr>
         <w:rPr>
-          <w:ins w:id="246" w:author="Lambert, Benjamin C" w:date="2020-07-13T14:46:00Z"/>
-        </w:rPr>
-      </w:pPr>
-    </w:p>
-    <w:p>
-      <w:pPr>
-        <w:rPr>
-          <w:color w:val="2F5496" w:themeColor="accent5" w:themeShade="BF"/>
-        </w:rPr>
-        <w:pPrChange w:id="247" w:author="Lambert, Benjamin C" w:date="2020-07-13T14:45:00Z">
+          <w:ins w:id="290" w:author="Lambert, Benjamin C" w:date="2020-07-13T14:46:00Z"/>
+        </w:rPr>
+      </w:pPr>
+    </w:p>
+    <w:p>
+      <w:pPr>
+        <w:rPr>
+          <w:color w:val="2F5496" w:themeColor="accent5" w:themeShade="BF"/>
+        </w:rPr>
+        <w:pPrChange w:id="291" w:author="Lambert, Benjamin C" w:date="2020-07-13T14:45:00Z">
           <w:pPr>
             <w:jc w:val="both"/>
           </w:pPr>
         </w:pPrChange>
       </w:pPr>
-      <w:ins w:id="248" w:author="Lambert, Benjamin C" w:date="2020-07-13T14:46:00Z">
+      <w:ins w:id="292" w:author="Lambert, Benjamin C" w:date="2020-07-13T14:46:00Z">
         <w:r>
           <w:t>“</w:t>
         </w:r>
@@ -3501,17 +3670,17 @@
           <w:t>This bias means that the stationary parameter distribution obtained, when fed through the model, does not recapitulate the target output distribution</w:t>
         </w:r>
       </w:ins>
-      <w:ins w:id="249" w:author="Lambert, Benjamin C" w:date="2020-07-13T14:47:00Z">
+      <w:ins w:id="293" w:author="Lambert, Benjamin C" w:date="2020-07-13T14:47:00Z">
         <w:r>
           <w:t xml:space="preserve"> (Lambert et al., 2018)</w:t>
         </w:r>
       </w:ins>
-      <w:ins w:id="250" w:author="Lambert, Benjamin C" w:date="2020-07-13T14:46:00Z">
+      <w:ins w:id="294" w:author="Lambert, Benjamin C" w:date="2020-07-13T14:46:00Z">
         <w:r>
           <w:t>.</w:t>
         </w:r>
       </w:ins>
-      <w:ins w:id="251" w:author="Lambert, Benjamin C" w:date="2020-07-13T14:47:00Z">
+      <w:ins w:id="295" w:author="Lambert, Benjamin C" w:date="2020-07-13T14:47:00Z">
         <w:r>
           <w:t>”</w:t>
         </w:r>
@@ -3548,13 +3717,13 @@
       <w:pPr>
         <w:jc w:val="both"/>
         <w:rPr>
-          <w:ins w:id="252" w:author="Lambert, Benjamin C" w:date="2020-07-13T15:04:00Z"/>
+          <w:ins w:id="296" w:author="Lambert, Benjamin C" w:date="2020-07-13T15:04:00Z"/>
         </w:rPr>
       </w:pPr>
       <w:r>
         <w:t xml:space="preserve">We have recognized this particular deficiency </w:t>
       </w:r>
-      <w:del w:id="253" w:author="Lambert, Benjamin C" w:date="2020-07-13T15:04:00Z">
+      <w:del w:id="297" w:author="Lambert, Benjamin C" w:date="2020-07-13T15:04:00Z">
         <w:r>
           <w:delText>and added definitions</w:delText>
         </w:r>
@@ -3562,7 +3731,7 @@
           <w:delText>.</w:delText>
         </w:r>
       </w:del>
-      <w:ins w:id="254" w:author="Lambert, Benjamin C" w:date="2020-07-13T15:04:00Z">
+      <w:ins w:id="298" w:author="Lambert, Benjamin C" w:date="2020-07-13T15:04:00Z">
         <w:r>
           <w:t>and expanded our discussion of this term as follows:</w:t>
         </w:r>
@@ -3572,15 +3741,15 @@
       <w:pPr>
         <w:jc w:val="both"/>
         <w:rPr>
-          <w:ins w:id="255" w:author="Lambert, Benjamin C" w:date="2020-07-13T15:04:00Z"/>
-        </w:rPr>
-      </w:pPr>
-    </w:p>
-    <w:p>
-      <w:pPr>
-        <w:jc w:val="both"/>
-      </w:pPr>
-      <w:ins w:id="256" w:author="Lambert, Benjamin C" w:date="2020-07-13T15:04:00Z">
+          <w:ins w:id="299" w:author="Lambert, Benjamin C" w:date="2020-07-13T15:04:00Z"/>
+        </w:rPr>
+      </w:pPr>
+    </w:p>
+    <w:p>
+      <w:pPr>
+        <w:jc w:val="both"/>
+      </w:pPr>
+      <w:ins w:id="300" w:author="Lambert, Benjamin C" w:date="2020-07-13T15:04:00Z">
         <w:r>
           <w:t>“</w:t>
         </w:r>
@@ -3588,12 +3757,12 @@
           <w:t xml:space="preserve">In the first step of our workflow (Figure </w:t>
         </w:r>
       </w:ins>
-      <w:ins w:id="257" w:author="Lambert, Benjamin C" w:date="2020-07-13T15:05:00Z">
+      <w:ins w:id="301" w:author="Lambert, Benjamin C" w:date="2020-07-13T15:05:00Z">
         <w:r>
           <w:t>4</w:t>
         </w:r>
       </w:ins>
-      <w:ins w:id="258" w:author="Lambert, Benjamin C" w:date="2020-07-13T15:04:00Z">
+      <w:ins w:id="302" w:author="Lambert, Benjamin C" w:date="2020-07-13T15:04:00Z">
         <w:r>
           <w:t>(</w:t>
         </w:r>
@@ -3606,12 +3775,12 @@
           <w:t xml:space="preserve">)), these distributions are approximated by a kernel density model, with support over the space of the QOI vector, </w:t>
         </w:r>
       </w:ins>
-      <w:ins w:id="259" w:author="Lambert, Benjamin C" w:date="2020-07-13T15:05:00Z">
-        <w:r>
-          <w:t xml:space="preserve">$q </w:t>
-        </w:r>
-      </w:ins>
-      <w:ins w:id="260" w:author="Lambert, Benjamin C" w:date="2020-07-13T15:04:00Z">
+      <w:ins w:id="303" w:author="Lambert, Benjamin C" w:date="2020-07-13T15:05:00Z">
+        <w:r>
+          <w:t xml:space="preserve">q </w:t>
+        </w:r>
+      </w:ins>
+      <w:ins w:id="304" w:author="Lambert, Benjamin C" w:date="2020-07-13T15:04:00Z">
         <w:r>
           <w:t>in\</w:t>
         </w:r>
@@ -3619,77 +3788,321 @@
         <w:r>
           <w:t>R^m</w:t>
         </w:r>
+        <w:bookmarkStart w:id="305" w:name="_GoBack"/>
+        <w:bookmarkEnd w:id="305"/>
         <w:proofErr w:type="spellEnd"/>
         <w:r>
-          <w:t>$. We suppose these kernel density estimates approximate a true distribution over the observed data, p(</w:t>
-        </w:r>
-      </w:ins>
-      <w:ins w:id="261" w:author="Lambert, Benjamin C" w:date="2020-07-13T15:05:00Z">
+          <w:t>. We suppose these kernel density estimates approximate a true distribution over the observed data, p(</w:t>
+        </w:r>
+      </w:ins>
+      <w:proofErr w:type="spellStart"/>
+      <w:ins w:id="306" w:author="Lambert, Benjamin C" w:date="2020-07-13T15:05:00Z">
         <w:r>
           <w:t>q</w:t>
         </w:r>
       </w:ins>
-      <w:ins w:id="262" w:author="Lambert, Benjamin C" w:date="2020-07-13T15:04:00Z">
+      <w:ins w:id="307" w:author="Lambert, Benjamin C" w:date="2020-07-13T15:04:00Z">
         <w:r>
           <w:t>|</w:t>
         </w:r>
       </w:ins>
+      <w:ins w:id="308" w:author="Lambert, Benjamin C" w:date="2020-07-13T15:05:00Z">
+        <w:r>
+          <w:t>Phi</w:t>
+        </w:r>
+      </w:ins>
+      <w:proofErr w:type="spellEnd"/>
+      <w:ins w:id="309" w:author="Lambert, Benjamin C" w:date="2020-07-13T15:04:00Z">
+        <w:r>
+          <w:t>) and denote the estimated density as p(</w:t>
+        </w:r>
+      </w:ins>
       <w:proofErr w:type="spellStart"/>
-      <w:ins w:id="263" w:author="Lambert, Benjamin C" w:date="2020-07-13T15:05:00Z">
-        <w:r>
-          <w:t>Phi</w:t>
-        </w:r>
-      </w:ins>
-      <w:ins w:id="264" w:author="Lambert, Benjamin C" w:date="2020-07-13T15:04:00Z">
-        <w:r>
-          <w:t xml:space="preserve">) </w:t>
+      <w:ins w:id="310" w:author="Lambert, Benjamin C" w:date="2020-07-13T15:05:00Z">
+        <w:r>
+          <w:t>q</w:t>
+        </w:r>
+      </w:ins>
+      <w:ins w:id="311" w:author="Lambert, Benjamin C" w:date="2020-07-13T15:04:00Z">
+        <w:r>
+          <w:t>|Phi</w:t>
+        </w:r>
+      </w:ins>
+      <w:ins w:id="312" w:author="Lambert, Benjamin C" w:date="2020-07-13T15:05:00Z">
+        <w:r>
+          <w:t>_hat</w:t>
+        </w:r>
+      </w:ins>
+      <w:proofErr w:type="spellEnd"/>
+      <w:ins w:id="313" w:author="Lambert, Benjamin C" w:date="2020-07-13T15:04:00Z">
+        <w:r>
+          <w:t>). After this initial fitting, this distribution -- which we term the ``target distribution'' -- becomes the object we seek to replicate in our inference problem.</w:t>
+        </w:r>
+        <w:r>
+          <w:t>”</w:t>
+        </w:r>
+      </w:ins>
+    </w:p>
+    <w:p>
+      <w:pPr>
+        <w:jc w:val="both"/>
+        <w:rPr>
+          <w:color w:val="2F5496" w:themeColor="accent5" w:themeShade="BF"/>
+        </w:rPr>
+      </w:pPr>
+      <w:r>
+        <w:br/>
+      </w:r>
+      <w:r>
+        <w:rPr>
+          <w:color w:val="2F5496" w:themeColor="accent5" w:themeShade="BF"/>
+        </w:rPr>
+        <w:t>(10) It was initially not clear that the fixed parameter set in the growth</w:t>
+      </w:r>
+      <w:r>
+        <w:rPr>
+          <w:color w:val="2F5496" w:themeColor="accent5" w:themeShade="BF"/>
+        </w:rPr>
+        <w:t xml:space="preserve"> </w:t>
+      </w:r>
+      <w:r>
+        <w:rPr>
+          <w:color w:val="2F5496" w:themeColor="accent5" w:themeShade="BF"/>
+        </w:rPr>
+        <w:t>factor model was only fixed for data generation. You should clarify</w:t>
+      </w:r>
+      <w:r>
+        <w:rPr>
+          <w:color w:val="2F5496" w:themeColor="accent5" w:themeShade="BF"/>
+        </w:rPr>
+        <w:t xml:space="preserve"> </w:t>
+      </w:r>
+      <w:r>
+        <w:rPr>
+          <w:color w:val="2F5496" w:themeColor="accent5" w:themeShade="BF"/>
+        </w:rPr>
+        <w:t>that it was not fixed in the subsequent steps.</w:t>
+      </w:r>
+    </w:p>
+    <w:p>
+      <w:pPr>
+        <w:jc w:val="both"/>
+        <w:rPr>
+          <w:ins w:id="314" w:author="Lambert, Benjamin C" w:date="2020-07-14T14:09:00Z"/>
+        </w:rPr>
+      </w:pPr>
+      <w:r>
+        <w:rPr>
+          <w:color w:val="2F5496" w:themeColor="accent5" w:themeShade="BF"/>
+        </w:rPr>
+        <w:br/>
+      </w:r>
+      <w:del w:id="315" w:author="Lambert, Benjamin C" w:date="2020-07-14T14:09:00Z">
+        <w:r>
+          <w:delText>???</w:delText>
+        </w:r>
+      </w:del>
+      <w:ins w:id="316" w:author="Lambert, Benjamin C" w:date="2020-07-14T14:09:00Z">
+        <w:r>
+          <w:t>We have now added the following to this part of the manuscript:</w:t>
+        </w:r>
+      </w:ins>
+    </w:p>
+    <w:p>
+      <w:pPr>
+        <w:jc w:val="both"/>
+        <w:rPr>
+          <w:ins w:id="317" w:author="Lambert, Benjamin C" w:date="2020-07-14T14:09:00Z"/>
+        </w:rPr>
+      </w:pPr>
+    </w:p>
+    <w:p>
+      <w:pPr>
+        <w:jc w:val="both"/>
+      </w:pPr>
+      <w:ins w:id="318" w:author="Lambert, Benjamin C" w:date="2020-07-14T14:09:00Z">
+        <w:r>
+          <w:t>“</w:t>
+        </w:r>
+        <w:r>
+          <w:t xml:space="preserve">We note that, whilst the parameters (k_-1, </w:t>
+        </w:r>
+        <w:proofErr w:type="spellStart"/>
+        <w:r>
+          <w:t>k_deg</w:t>
         </w:r>
         <w:proofErr w:type="spellEnd"/>
         <w:r>
-          <w:t>and denote the estimated density as p(</w:t>
-        </w:r>
-      </w:ins>
+          <w:t>, k*_</w:t>
+        </w:r>
+        <w:proofErr w:type="spellStart"/>
+        <w:r>
+          <w:t>deg</w:t>
+        </w:r>
+        <w:proofErr w:type="spellEnd"/>
+        <w:r>
+          <w:t xml:space="preserve">) are fixed during this step (to generate output distributions), they are allowed to vary in </w:t>
+        </w:r>
+      </w:ins>
+      <w:ins w:id="319" w:author="Lambert, Benjamin C" w:date="2020-07-14T14:10:00Z">
+        <w:r>
+          <w:t>S4.1.1 and S4.1.2</w:t>
+        </w:r>
+      </w:ins>
+      <w:ins w:id="320" w:author="Lambert, Benjamin C" w:date="2020-07-14T14:09:00Z">
+        <w:r>
+          <w:t xml:space="preserve"> (where we use CMC to perform inference).</w:t>
+        </w:r>
+        <w:r>
+          <w:t>”</w:t>
+        </w:r>
+      </w:ins>
+    </w:p>
+    <w:p>
+      <w:pPr>
+        <w:jc w:val="both"/>
+        <w:rPr>
+          <w:color w:val="2F5496" w:themeColor="accent5" w:themeShade="BF"/>
+        </w:rPr>
+      </w:pPr>
+      <w:r>
+        <w:br/>
+      </w:r>
+      <w:r>
+        <w:rPr>
+          <w:color w:val="2F5496" w:themeColor="accent5" w:themeShade="BF"/>
+        </w:rPr>
+        <w:t xml:space="preserve">(11) </w:t>
+      </w:r>
+      <w:r>
+        <w:rPr>
+          <w:color w:val="2F5496" w:themeColor="accent5" w:themeShade="BF"/>
+        </w:rPr>
+        <w:t>Yo</w:t>
+      </w:r>
+      <w:r>
+        <w:rPr>
+          <w:color w:val="2F5496" w:themeColor="accent5" w:themeShade="BF"/>
+        </w:rPr>
+        <w:t xml:space="preserve">u </w:t>
+      </w:r>
+      <w:r>
+        <w:rPr>
+          <w:color w:val="2F5496" w:themeColor="accent5" w:themeShade="BF"/>
+        </w:rPr>
+        <w:t>should explain how the parameters for the Gaussian priors were chosen.</w:t>
+      </w:r>
+    </w:p>
+    <w:p>
+      <w:pPr>
+        <w:jc w:val="both"/>
+        <w:rPr>
+          <w:color w:val="2F5496" w:themeColor="accent5" w:themeShade="BF"/>
+        </w:rPr>
+      </w:pPr>
+    </w:p>
+    <w:p>
+      <w:pPr>
+        <w:rPr>
+          <w:rPrChange w:id="321" w:author="Lambert, Benjamin C" w:date="2020-07-14T14:13:00Z">
+            <w:rPr>
+              <w:color w:val="2F5496" w:themeColor="accent5" w:themeShade="BF"/>
+            </w:rPr>
+          </w:rPrChange>
+        </w:rPr>
+        <w:pPrChange w:id="322" w:author="Lambert, Benjamin C" w:date="2020-07-14T14:11:00Z">
+          <w:pPr>
+            <w:jc w:val="both"/>
+          </w:pPr>
+        </w:pPrChange>
+      </w:pPr>
+      <w:ins w:id="323" w:author="Lambert, Benjamin C" w:date="2020-07-14T14:11:00Z">
+        <w:r>
+          <w:t>The Gaussian priors were chosen to be “more concentrated than the uniform priors used in S4.1.1”</w:t>
+        </w:r>
+      </w:ins>
+      <w:ins w:id="324" w:author="Lambert, Benjamin C" w:date="2020-07-14T14:12:00Z">
+        <w:r>
+          <w:t xml:space="preserve">. But in a sense are arbitrary. The example is intended to show that, since the inference problem is unidentified, </w:t>
+        </w:r>
+      </w:ins>
+      <w:ins w:id="325" w:author="Lambert, Benjamin C" w:date="2020-07-14T14:13:00Z">
+        <w:r>
+          <w:t>arbitrary changes in the prior can affect the posterior. As such, we think it is fine to leave this section as it stands.</w:t>
+        </w:r>
+      </w:ins>
+      <w:del w:id="326" w:author="Lambert, Benjamin C" w:date="2020-07-14T14:10:00Z">
+        <w:r>
+          <w:delText>???</w:delText>
+        </w:r>
+      </w:del>
+      <w:ins w:id="327" w:author="Lambert, Benjamin C" w:date="2020-07-14T14:11:00Z">
+        <w:r>
+          <w:t xml:space="preserve"> </w:t>
+        </w:r>
+      </w:ins>
+      <w:r>
+        <w:br/>
+      </w:r>
+      <w:r>
+        <w:br/>
+      </w:r>
+      <w:r>
+        <w:rPr>
+          <w:color w:val="2F5496" w:themeColor="accent5" w:themeShade="BF"/>
+        </w:rPr>
+        <w:t>(12) The use of this method is not clear for biologists.</w:t>
+      </w:r>
+    </w:p>
+    <w:p>
+      <w:pPr>
+        <w:jc w:val="both"/>
+        <w:rPr>
+          <w:ins w:id="328" w:author="Lambert, Benjamin C" w:date="2020-07-14T14:13:00Z"/>
+        </w:rPr>
+      </w:pPr>
+      <w:r>
+        <w:br/>
+      </w:r>
+      <w:ins w:id="329" w:author="Lambert, Benjamin C" w:date="2020-07-14T14:13:00Z">
+        <w:r>
+          <w:rPr>
+            <w:color w:val="2F5496" w:themeColor="accent5" w:themeShade="BF"/>
+          </w:rPr>
+          <w:t>See response to reviewer #1.</w:t>
+        </w:r>
+      </w:ins>
+    </w:p>
+    <w:p>
+      <w:pPr>
+        <w:jc w:val="both"/>
+        <w:rPr>
+          <w:ins w:id="330" w:author="Lambert, Benjamin C" w:date="2020-07-13T14:39:00Z"/>
+          <w:color w:val="2F5496" w:themeColor="accent5" w:themeShade="BF"/>
+        </w:rPr>
+      </w:pPr>
+      <w:r>
+        <w:br/>
+      </w:r>
+      <w:r>
+        <w:rPr>
+          <w:color w:val="2F5496" w:themeColor="accent5" w:themeShade="BF"/>
+        </w:rPr>
+        <w:t xml:space="preserve">(13) The </w:t>
+      </w:r>
       <w:proofErr w:type="spellStart"/>
-      <w:ins w:id="265" w:author="Lambert, Benjamin C" w:date="2020-07-13T15:05:00Z">
-        <w:r>
-          <w:t>q</w:t>
-        </w:r>
-      </w:ins>
-      <w:ins w:id="266" w:author="Lambert, Benjamin C" w:date="2020-07-13T15:04:00Z">
-        <w:r>
-          <w:t>|Phi</w:t>
-        </w:r>
-      </w:ins>
-      <w:ins w:id="267" w:author="Lambert, Benjamin C" w:date="2020-07-13T15:05:00Z">
-        <w:r>
-          <w:t>_hat</w:t>
-        </w:r>
-      </w:ins>
+      <w:r>
+        <w:rPr>
+          <w:color w:val="2F5496" w:themeColor="accent5" w:themeShade="BF"/>
+        </w:rPr>
+        <w:t>julia</w:t>
+      </w:r>
       <w:proofErr w:type="spellEnd"/>
-      <w:ins w:id="268" w:author="Lambert, Benjamin C" w:date="2020-07-13T15:04:00Z">
-        <w:r>
-          <w:t>). After this initial fitting, this distribution -- which we term the ``target distribution'' -- becomes the object we seek to replicate in our inference problem.</w:t>
-        </w:r>
-        <w:r>
-          <w:t>”</w:t>
-        </w:r>
-      </w:ins>
-    </w:p>
-    <w:p>
-      <w:pPr>
-        <w:jc w:val="both"/>
-        <w:rPr>
-          <w:color w:val="2F5496" w:themeColor="accent5" w:themeShade="BF"/>
-        </w:rPr>
-      </w:pPr>
-      <w:r>
-        <w:br/>
-      </w:r>
-      <w:r>
-        <w:rPr>
-          <w:color w:val="2F5496" w:themeColor="accent5" w:themeShade="BF"/>
-        </w:rPr>
-        <w:t>(10) It was initially not clear that the fixed parameter set in the growth</w:t>
+      <w:r>
+        <w:rPr>
+          <w:color w:val="2F5496" w:themeColor="accent5" w:themeShade="BF"/>
+        </w:rPr>
+        <w:t xml:space="preserve"> "solve" method is actually not inbuilt, but part of the</w:t>
       </w:r>
       <w:r>
         <w:rPr>
@@ -3697,157 +4110,18 @@
         </w:rPr>
         <w:t xml:space="preserve"> </w:t>
       </w:r>
-      <w:r>
-        <w:rPr>
-          <w:color w:val="2F5496" w:themeColor="accent5" w:themeShade="BF"/>
-        </w:rPr>
-        <w:t>factor model was only fixed for data generation. You should clarify</w:t>
-      </w:r>
-      <w:r>
-        <w:rPr>
-          <w:color w:val="2F5496" w:themeColor="accent5" w:themeShade="BF"/>
-        </w:rPr>
-        <w:t xml:space="preserve"> </w:t>
-      </w:r>
-      <w:r>
-        <w:rPr>
-          <w:color w:val="2F5496" w:themeColor="accent5" w:themeShade="BF"/>
-        </w:rPr>
-        <w:t>that it was not fixed in the subsequent steps.</w:t>
-      </w:r>
-    </w:p>
-    <w:p>
-      <w:pPr>
-        <w:jc w:val="both"/>
-      </w:pPr>
-      <w:r>
-        <w:rPr>
-          <w:color w:val="2F5496" w:themeColor="accent5" w:themeShade="BF"/>
-        </w:rPr>
-        <w:br/>
-      </w:r>
-      <w:r>
-        <w:t>???</w:t>
-      </w:r>
-    </w:p>
-    <w:p>
-      <w:pPr>
-        <w:jc w:val="both"/>
-        <w:rPr>
-          <w:color w:val="2F5496" w:themeColor="accent5" w:themeShade="BF"/>
-        </w:rPr>
-      </w:pPr>
-      <w:r>
-        <w:br/>
-      </w:r>
-      <w:r>
-        <w:rPr>
-          <w:color w:val="2F5496" w:themeColor="accent5" w:themeShade="BF"/>
-        </w:rPr>
-        <w:t xml:space="preserve">(11) </w:t>
-      </w:r>
-      <w:r>
-        <w:rPr>
-          <w:color w:val="2F5496" w:themeColor="accent5" w:themeShade="BF"/>
-        </w:rPr>
-        <w:t>Yo</w:t>
-      </w:r>
-      <w:r>
-        <w:rPr>
-          <w:color w:val="2F5496" w:themeColor="accent5" w:themeShade="BF"/>
-        </w:rPr>
-        <w:t xml:space="preserve">u </w:t>
-      </w:r>
-      <w:r>
-        <w:rPr>
-          <w:color w:val="2F5496" w:themeColor="accent5" w:themeShade="BF"/>
-        </w:rPr>
-        <w:t>should explain how the parameters for the Gaussian priors were chosen.</w:t>
-      </w:r>
-    </w:p>
-    <w:p>
-      <w:pPr>
-        <w:jc w:val="both"/>
-        <w:rPr>
-          <w:color w:val="2F5496" w:themeColor="accent5" w:themeShade="BF"/>
-        </w:rPr>
-      </w:pPr>
-    </w:p>
-    <w:p>
-      <w:pPr>
-        <w:jc w:val="both"/>
-        <w:rPr>
-          <w:color w:val="2F5496" w:themeColor="accent5" w:themeShade="BF"/>
-        </w:rPr>
-      </w:pPr>
-      <w:r>
-        <w:t>???</w:t>
-      </w:r>
-      <w:r>
-        <w:br/>
-      </w:r>
-      <w:r>
-        <w:br/>
-      </w:r>
-      <w:r>
-        <w:rPr>
-          <w:color w:val="2F5496" w:themeColor="accent5" w:themeShade="BF"/>
-        </w:rPr>
-        <w:t>(12) The use of this method is not clear for biologists.</w:t>
-      </w:r>
-    </w:p>
-    <w:p>
-      <w:pPr>
-        <w:jc w:val="both"/>
-        <w:rPr>
-          <w:ins w:id="269" w:author="Lambert, Benjamin C" w:date="2020-07-13T14:39:00Z"/>
-          <w:color w:val="2F5496" w:themeColor="accent5" w:themeShade="BF"/>
-        </w:rPr>
-      </w:pPr>
-      <w:r>
-        <w:br/>
-      </w:r>
-      <w:r>
-        <w:br/>
-      </w:r>
-      <w:r>
-        <w:rPr>
-          <w:color w:val="2F5496" w:themeColor="accent5" w:themeShade="BF"/>
-        </w:rPr>
-        <w:t xml:space="preserve">(13) The </w:t>
-      </w:r>
       <w:proofErr w:type="spellStart"/>
       <w:r>
         <w:rPr>
           <w:color w:val="2F5496" w:themeColor="accent5" w:themeShade="BF"/>
         </w:rPr>
-        <w:t>julia</w:t>
+        <w:t>DifferentialEquations.jl</w:t>
       </w:r>
       <w:proofErr w:type="spellEnd"/>
       <w:r>
         <w:rPr>
           <w:color w:val="2F5496" w:themeColor="accent5" w:themeShade="BF"/>
         </w:rPr>
-        <w:t xml:space="preserve"> "solve" method is actually not inbuilt, but part of the</w:t>
-      </w:r>
-      <w:r>
-        <w:rPr>
-          <w:color w:val="2F5496" w:themeColor="accent5" w:themeShade="BF"/>
-        </w:rPr>
-        <w:t xml:space="preserve"> </w:t>
-      </w:r>
-      <w:proofErr w:type="spellStart"/>
-      <w:r>
-        <w:rPr>
-          <w:color w:val="2F5496" w:themeColor="accent5" w:themeShade="BF"/>
-        </w:rPr>
-        <w:t>DifferentialEquations.jl</w:t>
-      </w:r>
-      <w:proofErr w:type="spellEnd"/>
-      <w:r>
-        <w:rPr>
-          <w:color w:val="2F5496" w:themeColor="accent5" w:themeShade="BF"/>
-        </w:rPr>
         <w:t xml:space="preserve"> library (line 381)</w:t>
       </w:r>
     </w:p>
@@ -3855,16 +4129,17 @@
       <w:pPr>
         <w:jc w:val="both"/>
         <w:rPr>
-          <w:ins w:id="270" w:author="Lambert, Benjamin C" w:date="2020-07-13T14:39:00Z"/>
-        </w:rPr>
-      </w:pPr>
-    </w:p>
-    <w:p>
-      <w:pPr>
-        <w:jc w:val="both"/>
-      </w:pPr>
-      <w:ins w:id="271" w:author="Lambert, Benjamin C" w:date="2020-07-13T14:39:00Z">
-        <w:r>
+          <w:ins w:id="331" w:author="Lambert, Benjamin C" w:date="2020-07-13T14:39:00Z"/>
+        </w:rPr>
+      </w:pPr>
+    </w:p>
+    <w:p>
+      <w:pPr>
+        <w:jc w:val="both"/>
+      </w:pPr>
+      <w:ins w:id="332" w:author="Lambert, Benjamin C" w:date="2020-07-13T14:39:00Z">
+        <w:r>
+          <w:lastRenderedPageBreak/>
           <w:t>Thanks for pointing this out. We have added a reference to the pa</w:t>
         </w:r>
         <w:r>
@@ -4013,6 +4288,7 @@
     <w:lsdException w:name="HTML Sample" w:semiHidden="1" w:unhideWhenUsed="1"/>
     <w:lsdException w:name="HTML Typewriter" w:semiHidden="1" w:unhideWhenUsed="1"/>
     <w:lsdException w:name="HTML Variable" w:semiHidden="1" w:unhideWhenUsed="1"/>
+    <w:lsdException w:name="Normal Table" w:semiHidden="1" w:unhideWhenUsed="1"/>
     <w:lsdException w:name="annotation subject" w:semiHidden="1" w:unhideWhenUsed="1"/>
     <w:lsdException w:name="No List" w:semiHidden="1" w:unhideWhenUsed="1"/>
     <w:lsdException w:name="Outline List 1" w:semiHidden="1" w:unhideWhenUsed="1"/>
@@ -4056,8 +4332,10 @@
     <w:lsdException w:name="Table Elegant" w:semiHidden="1" w:unhideWhenUsed="1"/>
     <w:lsdException w:name="Table Professional" w:semiHidden="1" w:unhideWhenUsed="1"/>
     <w:lsdException w:name="Table Subtle 1" w:semiHidden="1" w:unhideWhenUsed="1"/>
+    <w:lsdException w:name="Table Subtle 2" w:semiHidden="1" w:unhideWhenUsed="1"/>
     <w:lsdException w:name="Table Web 1" w:semiHidden="1" w:unhideWhenUsed="1"/>
     <w:lsdException w:name="Table Web 2" w:semiHidden="1" w:unhideWhenUsed="1"/>
+    <w:lsdException w:name="Table Web 3" w:semiHidden="1" w:unhideWhenUsed="1"/>
     <w:lsdException w:name="Balloon Text" w:semiHidden="1" w:unhideWhenUsed="1"/>
     <w:lsdException w:name="Table Grid" w:uiPriority="39"/>
     <w:lsdException w:name="Table Theme" w:semiHidden="1" w:unhideWhenUsed="1"/>

</xml_diff>